<commit_message>
chore: initial push VnDocSign backend (gd6-template-admin-ui)
</commit_message>
<xml_diff>
--- a/VnDocSign.Infrastructure/Documents/Templates/PhieuTrinhTemplate.docx
+++ b/VnDocSign.Infrastructure/Documents/Templates/PhieuTrinhTemplate.docx
@@ -331,6 +331,23 @@
           <w:szCs w:val="28"/>
         </w:rPr>
       </w:pPr>
+    </w:p>
+    <w:p>
+      <w:pPr>
+        <w:autoSpaceDE w:val="0"/>
+        <w:autoSpaceDN w:val="0"/>
+        <w:adjustRightInd w:val="0"/>
+        <w:snapToGrid w:val="0"/>
+        <w:spacing w:before="120"/>
+        <w:ind w:left="-720" w:firstLine="720"/>
+        <w:jc w:val="center"/>
+        <w:rPr>
+          <w:b/>
+          <w:bCs/>
+          <w:sz w:val="36"/>
+          <w:szCs w:val="36"/>
+        </w:rPr>
+      </w:pPr>
       <w:r>
         <w:rPr>
           <w:noProof/>
@@ -340,16 +357,16 @@
         <mc:AlternateContent>
           <mc:Choice Requires="wps">
             <w:drawing>
-              <wp:anchor distT="0" distB="0" distL="114300" distR="114300" simplePos="0" relativeHeight="251656704" behindDoc="0" locked="0" layoutInCell="1" allowOverlap="1" wp14:anchorId="4C8BFB16" wp14:editId="2070786A">
+              <wp:anchor distT="0" distB="0" distL="114300" distR="114300" simplePos="0" relativeHeight="251656704" behindDoc="0" locked="0" layoutInCell="1" allowOverlap="1" wp14:anchorId="4C8BFB16" wp14:editId="0D24C1AF">
                 <wp:simplePos x="0" y="0"/>
                 <wp:positionH relativeFrom="column">
-                  <wp:posOffset>4725035</wp:posOffset>
+                  <wp:posOffset>4726305</wp:posOffset>
                 </wp:positionH>
                 <wp:positionV relativeFrom="paragraph">
-                  <wp:posOffset>72390</wp:posOffset>
+                  <wp:posOffset>8890</wp:posOffset>
                 </wp:positionV>
-                <wp:extent cx="1599565" cy="690245"/>
-                <wp:effectExtent l="0" t="0" r="635" b="0"/>
+                <wp:extent cx="1645920" cy="834390"/>
+                <wp:effectExtent l="0" t="0" r="11430" b="22860"/>
                 <wp:wrapNone/>
                 <wp:docPr id="749" name="Text Box 749"/>
                 <wp:cNvGraphicFramePr>
@@ -364,7 +381,7 @@
                       <wps:spPr bwMode="auto">
                         <a:xfrm>
                           <a:off x="0" y="0"/>
-                          <a:ext cx="1599565" cy="690245"/>
+                          <a:ext cx="1645920" cy="834390"/>
                         </a:xfrm>
                         <a:prstGeom prst="rect">
                           <a:avLst/>
@@ -390,13 +407,60 @@
                           </w:p>
                           <w:p>
                             <w:r>
-                              <w:t>Số:………………....</w:t>
+                              <w:t>Số:</w:t>
                             </w:r>
+                            <w:r>
+                              <w:t xml:space="preserve"> </w:t>
+                            </w:r>
+                            <w:sdt>
+                              <w:sdtPr>
+                                <w:alias w:val="SO_LUU_TRU"/>
+                                <w:tag w:val="SO_LUU_TRU"/>
+                                <w:id w:val="-765924259"/>
+                                <w:placeholder>
+                                  <w:docPart w:val="A6577AFBF65046EC849111CBF73C5598"/>
+                                </w:placeholder>
+                                <w:showingPlcHdr/>
+                              </w:sdtPr>
+                              <w:sdtContent>
+                                <w:r>
+                                  <w:rPr>
+                                    <w:rStyle w:val="PlaceholderText"/>
+                                  </w:rPr>
+                                  <w:t>Số lưu trữ</w:t>
+                                </w:r>
+                                <w:r>
+                                  <w:rPr>
+                                    <w:rStyle w:val="PlaceholderText"/>
+                                  </w:rPr>
+                                  <w:t xml:space="preserve"> .</w:t>
+                                </w:r>
+                              </w:sdtContent>
+                            </w:sdt>
                           </w:p>
                           <w:p>
                             <w:r>
-                              <w:t>Ngày:……………....</w:t>
+                              <w:t>Ngày:</w:t>
                             </w:r>
+                            <w:sdt>
+                              <w:sdtPr>
+                                <w:alias w:val="NGAY_LUU_TRU"/>
+                                <w:tag w:val="NGAY_LUU_TRU"/>
+                                <w:id w:val="-294298469"/>
+                                <w:placeholder>
+                                  <w:docPart w:val="D4A3776E518440159E05F45EA14C3F8F"/>
+                                </w:placeholder>
+                                <w:showingPlcHdr/>
+                              </w:sdtPr>
+                              <w:sdtContent>
+                                <w:r>
+                                  <w:rPr>
+                                    <w:rStyle w:val="PlaceholderText"/>
+                                  </w:rPr>
+                                  <w:t>Ngày lưu trữ</w:t>
+                                </w:r>
+                              </w:sdtContent>
+                            </w:sdt>
                           </w:p>
                           <w:p/>
                         </w:txbxContent>
@@ -422,7 +486,7 @@
                 <v:stroke joinstyle="miter"/>
                 <v:path gradientshapeok="t" o:connecttype="rect"/>
               </v:shapetype>
-              <v:shape id="Text Box 749" o:spid="_x0000_s1026" type="#_x0000_t202" style="position:absolute;left:0;text-align:left;margin-left:372.05pt;margin-top:5.7pt;width:125.95pt;height:54.35pt;z-index:251656704;visibility:visible;mso-wrap-style:square;mso-width-percent:0;mso-height-percent:0;mso-wrap-distance-left:9pt;mso-wrap-distance-top:0;mso-wrap-distance-right:9pt;mso-wrap-distance-bottom:0;mso-position-horizontal:absolute;mso-position-horizontal-relative:text;mso-position-vertical:absolute;mso-position-vertical-relative:text;mso-width-percent:0;mso-height-percent:0;mso-width-relative:page;mso-height-relative:page;v-text-anchor:top" o:gfxdata="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">
+              <v:shape id="Text Box 749" o:spid="_x0000_s1026" type="#_x0000_t202" style="position:absolute;left:0;text-align:left;margin-left:372.15pt;margin-top:.7pt;width:129.6pt;height:65.7pt;z-index:251656704;visibility:visible;mso-wrap-style:square;mso-width-percent:0;mso-height-percent:0;mso-wrap-distance-left:9pt;mso-wrap-distance-top:0;mso-wrap-distance-right:9pt;mso-wrap-distance-bottom:0;mso-position-horizontal:absolute;mso-position-horizontal-relative:text;mso-position-vertical:absolute;mso-position-vertical-relative:text;mso-width-percent:0;mso-height-percent:0;mso-width-relative:page;mso-height-relative:page;v-text-anchor:top" o:gfxdata="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">
                 <v:textbox>
                   <w:txbxContent>
                     <w:p>
@@ -432,13 +496,60 @@
                     </w:p>
                     <w:p>
                       <w:r>
-                        <w:t>Số:………………....</w:t>
+                        <w:t>Số:</w:t>
                       </w:r>
+                      <w:r>
+                        <w:t xml:space="preserve"> </w:t>
+                      </w:r>
+                      <w:sdt>
+                        <w:sdtPr>
+                          <w:alias w:val="SO_LUU_TRU"/>
+                          <w:tag w:val="SO_LUU_TRU"/>
+                          <w:id w:val="-765924259"/>
+                          <w:placeholder>
+                            <w:docPart w:val="A6577AFBF65046EC849111CBF73C5598"/>
+                          </w:placeholder>
+                          <w:showingPlcHdr/>
+                        </w:sdtPr>
+                        <w:sdtContent>
+                          <w:r>
+                            <w:rPr>
+                              <w:rStyle w:val="PlaceholderText"/>
+                            </w:rPr>
+                            <w:t>Số lưu trữ</w:t>
+                          </w:r>
+                          <w:r>
+                            <w:rPr>
+                              <w:rStyle w:val="PlaceholderText"/>
+                            </w:rPr>
+                            <w:t xml:space="preserve"> .</w:t>
+                          </w:r>
+                        </w:sdtContent>
+                      </w:sdt>
                     </w:p>
                     <w:p>
                       <w:r>
-                        <w:t>Ngày:……………....</w:t>
+                        <w:t>Ngày:</w:t>
                       </w:r>
+                      <w:sdt>
+                        <w:sdtPr>
+                          <w:alias w:val="NGAY_LUU_TRU"/>
+                          <w:tag w:val="NGAY_LUU_TRU"/>
+                          <w:id w:val="-294298469"/>
+                          <w:placeholder>
+                            <w:docPart w:val="D4A3776E518440159E05F45EA14C3F8F"/>
+                          </w:placeholder>
+                          <w:showingPlcHdr/>
+                        </w:sdtPr>
+                        <w:sdtContent>
+                          <w:r>
+                            <w:rPr>
+                              <w:rStyle w:val="PlaceholderText"/>
+                            </w:rPr>
+                            <w:t>Ngày lưu trữ</w:t>
+                          </w:r>
+                        </w:sdtContent>
+                      </w:sdt>
                     </w:p>
                     <w:p/>
                   </w:txbxContent>
@@ -448,23 +559,6 @@
           </mc:Fallback>
         </mc:AlternateContent>
       </w:r>
-    </w:p>
-    <w:p>
-      <w:pPr>
-        <w:autoSpaceDE w:val="0"/>
-        <w:autoSpaceDN w:val="0"/>
-        <w:adjustRightInd w:val="0"/>
-        <w:snapToGrid w:val="0"/>
-        <w:spacing w:before="120"/>
-        <w:ind w:left="-720" w:firstLine="720"/>
-        <w:jc w:val="center"/>
-        <w:rPr>
-          <w:b/>
-          <w:bCs/>
-          <w:sz w:val="36"/>
-          <w:szCs w:val="36"/>
-        </w:rPr>
-      </w:pPr>
       <w:r>
         <w:rPr>
           <w:b/>
@@ -1807,6 +1901,7 @@
                   </w:placeholder>
                   <w:showingPlcHdr/>
                 </w:sdtPr>
+                <w:sdtEndPr/>
                 <w:sdtContent>
                   <w:p>
                     <w:pPr>
@@ -2046,6 +2141,7 @@
                   </w:placeholder>
                   <w:showingPlcHdr/>
                 </w:sdtPr>
+                <w:sdtEndPr/>
                 <w:sdtContent>
                   <w:p>
                     <w:pPr>
@@ -2282,10 +2378,11 @@
                   <w:tag w:val="TCCB_SIGN_NAME"/>
                   <w:id w:val="1982719766"/>
                   <w:placeholder>
-                    <w:docPart w:val="DefaultPlaceholder_-1854013440"/>
+                    <w:docPart w:val="E95272E4F01E4B99B3BB2638E5EF3860"/>
                   </w:placeholder>
                   <w:showingPlcHdr/>
                 </w:sdtPr>
+                <w:sdtEndPr/>
                 <w:sdtContent>
                   <w:p>
                     <w:pPr>
@@ -2521,10 +2618,11 @@
                   <w:tag w:val="TCKT_SIGN_NAME"/>
                   <w:id w:val="-630781510"/>
                   <w:placeholder>
-                    <w:docPart w:val="DefaultPlaceholder_-1854013440"/>
+                    <w:docPart w:val="D106BDC5F7BF4B43ACC51760C0CF78A3"/>
                   </w:placeholder>
                   <w:showingPlcHdr/>
                 </w:sdtPr>
+                <w:sdtEndPr/>
                 <w:sdtContent>
                   <w:p>
                     <w:pPr>
@@ -2768,10 +2866,11 @@
                   <w:tag w:val="CTCD_SIGN_NAME"/>
                   <w:id w:val="-333461548"/>
                   <w:placeholder>
-                    <w:docPart w:val="DefaultPlaceholder_-1854013440"/>
+                    <w:docPart w:val="F9230926D1E94B7CA7F391DA39133C58"/>
                   </w:placeholder>
                   <w:showingPlcHdr/>
                 </w:sdtPr>
+                <w:sdtEndPr/>
                 <w:sdtContent>
                   <w:p>
                     <w:pPr>
@@ -3017,10 +3116,11 @@
                   <w:tag w:val="PGD_NAME_1"/>
                   <w:id w:val="-931581166"/>
                   <w:placeholder>
-                    <w:docPart w:val="DefaultPlaceholder_-1854013440"/>
+                    <w:docPart w:val="3322717EF1324735B7D82C5B33982B5E"/>
                   </w:placeholder>
                   <w:showingPlcHdr/>
                 </w:sdtPr>
+                <w:sdtEndPr/>
                 <w:sdtContent>
                   <w:p>
                     <w:pPr>
@@ -3272,10 +3372,11 @@
                   <w:tag w:val="PGD_NAME_2"/>
                   <w:id w:val="349763539"/>
                   <w:placeholder>
-                    <w:docPart w:val="DefaultPlaceholder_-1854013440"/>
+                    <w:docPart w:val="70E44FBB0C0E4AF88130C68E18ADCDB2"/>
                   </w:placeholder>
                   <w:showingPlcHdr/>
                 </w:sdtPr>
+                <w:sdtEndPr/>
                 <w:sdtContent>
                   <w:p>
                     <w:pPr>
@@ -3507,10 +3608,11 @@
                   <w:tag w:val="PGD_NAME_3"/>
                   <w:id w:val="1245458925"/>
                   <w:placeholder>
-                    <w:docPart w:val="DefaultPlaceholder_-1854013440"/>
+                    <w:docPart w:val="95B903DAC2B441DDB5813E3B7D95D40E"/>
                   </w:placeholder>
                   <w:showingPlcHdr/>
                 </w:sdtPr>
+                <w:sdtEndPr/>
                 <w:sdtContent>
                   <w:p>
                     <w:pPr>
@@ -3760,10 +3862,11 @@
                   <w:tag w:val="GD_NAME"/>
                   <w:id w:val="-936062850"/>
                   <w:placeholder>
-                    <w:docPart w:val="DefaultPlaceholder_-1854013440"/>
+                    <w:docPart w:val="2AC7B8A6E7AB43E6AEC70F4B49D8F493"/>
                   </w:placeholder>
                   <w:showingPlcHdr/>
                 </w:sdtPr>
+                <w:sdtEndPr/>
                 <w:sdtContent>
                   <w:p>
                     <w:pPr>
@@ -6758,7 +6861,7 @@
       <w:docPartBody>
         <w:p>
           <w:pPr>
-            <w:pStyle w:val="A118B6F5671B42F799C60A621D295242"/>
+            <w:pStyle w:val="A118B6F5671B42F799C60A621D2952424"/>
           </w:pPr>
           <w:r>
             <w:rPr>
@@ -6795,7 +6898,7 @@
       <w:docPartBody>
         <w:p>
           <w:pPr>
-            <w:pStyle w:val="ABF444B16D6F4E599D0014C625ED7ADE"/>
+            <w:pStyle w:val="ABF444B16D6F4E599D0014C625ED7ADE4"/>
           </w:pPr>
           <w:r>
             <w:rPr>
@@ -6832,7 +6935,7 @@
       <w:docPartBody>
         <w:p>
           <w:pPr>
-            <w:pStyle w:val="3BEAAF4279F242D58B9FE414DB8CCB33"/>
+            <w:pStyle w:val="3BEAAF4279F242D58B9FE414DB8CCB334"/>
           </w:pPr>
           <w:r>
             <w:rPr>
@@ -6876,7 +6979,7 @@
       <w:docPartBody>
         <w:p>
           <w:pPr>
-            <w:pStyle w:val="D46E784BEB454C768FE406902B193FF8"/>
+            <w:pStyle w:val="D46E784BEB454C768FE406902B193FF84"/>
           </w:pPr>
           <w:r>
             <w:rPr>
@@ -6920,7 +7023,7 @@
       <w:docPartBody>
         <w:p>
           <w:pPr>
-            <w:pStyle w:val="8EBCB195FD384DE59E2BFA5AB252F081"/>
+            <w:pStyle w:val="8EBCB195FD384DE59E2BFA5AB252F0814"/>
           </w:pPr>
           <w:r>
             <w:rPr>
@@ -6957,7 +7060,7 @@
       <w:docPartBody>
         <w:p>
           <w:pPr>
-            <w:pStyle w:val="291E1DC16E5946C7AD7889C432950CF8"/>
+            <w:pStyle w:val="291E1DC16E5946C7AD7889C432950CF84"/>
           </w:pPr>
           <w:r>
             <w:rPr>
@@ -6994,7 +7097,7 @@
       <w:docPartBody>
         <w:p>
           <w:pPr>
-            <w:pStyle w:val="6E8306C4146C4D55AB699C6B585CE665"/>
+            <w:pStyle w:val="6E8306C4146C4D55AB699C6B585CE6654"/>
           </w:pPr>
           <w:r>
             <w:rPr>
@@ -7031,7 +7134,7 @@
       <w:docPartBody>
         <w:p>
           <w:pPr>
-            <w:pStyle w:val="DA48904396CA416299ED94B7507D91A0"/>
+            <w:pStyle w:val="DA48904396CA416299ED94B7507D91A04"/>
           </w:pPr>
           <w:r>
             <w:rPr>
@@ -7066,7 +7169,7 @@
       <w:docPartBody>
         <w:p>
           <w:pPr>
-            <w:pStyle w:val="D7D8F1DE6D654CE19654496C2B5819C7"/>
+            <w:pStyle w:val="D7D8F1DE6D654CE19654496C2B5819C74"/>
           </w:pPr>
           <w:r>
             <w:rPr>
@@ -7101,7 +7204,7 @@
       <w:docPartBody>
         <w:p>
           <w:pPr>
-            <w:pStyle w:val="40AC278286B644B497D8E6D62B53D548"/>
+            <w:pStyle w:val="40AC278286B644B497D8E6D62B53D5484"/>
           </w:pPr>
           <w:r>
             <w:rPr>
@@ -7130,7 +7233,7 @@
       <w:docPartBody>
         <w:p>
           <w:pPr>
-            <w:pStyle w:val="726874C63C3046C38BD77D1EB08E595B"/>
+            <w:pStyle w:val="726874C63C3046C38BD77D1EB08E595B4"/>
           </w:pPr>
           <w:r>
             <w:rPr>
@@ -7159,7 +7262,7 @@
       <w:docPartBody>
         <w:p>
           <w:pPr>
-            <w:pStyle w:val="28B562F9E7F8496ABBAD841E201F813B"/>
+            <w:pStyle w:val="28B562F9E7F8496ABBAD841E201F813B4"/>
           </w:pPr>
           <w:r>
             <w:rPr>
@@ -7188,7 +7291,7 @@
       <w:docPartBody>
         <w:p>
           <w:pPr>
-            <w:pStyle w:val="A4BAB93367C0439EA79E7E262D7905F8"/>
+            <w:pStyle w:val="A4BAB93367C0439EA79E7E262D7905F84"/>
           </w:pPr>
           <w:r>
             <w:rPr>
@@ -7217,7 +7320,7 @@
       <w:docPartBody>
         <w:p>
           <w:pPr>
-            <w:pStyle w:val="138B18661B4645FAA2A27B10AD78837A"/>
+            <w:pStyle w:val="138B18661B4645FAA2A27B10AD78837A4"/>
           </w:pPr>
           <w:r>
             <w:rPr>
@@ -7246,7 +7349,7 @@
       <w:docPartBody>
         <w:p>
           <w:pPr>
-            <w:pStyle w:val="B0D4309C59D44755989A21E68CFDB7E7"/>
+            <w:pStyle w:val="B0D4309C59D44755989A21E68CFDB7E74"/>
           </w:pPr>
           <w:r>
             <w:rPr>
@@ -7275,7 +7378,7 @@
       <w:docPartBody>
         <w:p>
           <w:pPr>
-            <w:pStyle w:val="D5A9B1EE97E242B88A3B978D44BA0615"/>
+            <w:pStyle w:val="D5A9B1EE97E242B88A3B978D44BA06154"/>
           </w:pPr>
           <w:r>
             <w:rPr>
@@ -7304,7 +7407,7 @@
       <w:docPartBody>
         <w:p>
           <w:pPr>
-            <w:pStyle w:val="3F5CEB5FDF0E43608D9B376A3719CD35"/>
+            <w:pStyle w:val="3F5CEB5FDF0E43608D9B376A3719CD354"/>
           </w:pPr>
           <w:r>
             <w:rPr>
@@ -7333,7 +7436,7 @@
       <w:docPartBody>
         <w:p>
           <w:pPr>
-            <w:pStyle w:val="61973D57A947498F8151FF185F3855CA"/>
+            <w:pStyle w:val="61973D57A947498F8151FF185F3855CA4"/>
           </w:pPr>
           <w:r>
             <w:rPr>
@@ -7362,7 +7465,7 @@
       <w:docPartBody>
         <w:p>
           <w:pPr>
-            <w:pStyle w:val="BDC576AD121940A0BA1B35E840837EFB"/>
+            <w:pStyle w:val="BDC576AD121940A0BA1B35E840837EFB4"/>
           </w:pPr>
           <w:r>
             <w:rPr>
@@ -7391,7 +7494,7 @@
       <w:docPartBody>
         <w:p>
           <w:pPr>
-            <w:pStyle w:val="AEFA5312A7EE49ADB637C1F76DBC98B8"/>
+            <w:pStyle w:val="AEFA5312A7EE49ADB637C1F76DBC98B84"/>
           </w:pPr>
           <w:r>
             <w:rPr>
@@ -7420,7 +7523,7 @@
       <w:docPartBody>
         <w:p>
           <w:pPr>
-            <w:pStyle w:val="5CD6AA0D2C1E48A2A2CA3C65D4EA43B5"/>
+            <w:pStyle w:val="5CD6AA0D2C1E48A2A2CA3C65D4EA43B54"/>
           </w:pPr>
           <w:r>
             <w:rPr>
@@ -7449,7 +7552,7 @@
       <w:docPartBody>
         <w:p>
           <w:pPr>
-            <w:pStyle w:val="3E6716FAB9D44BAE85FCEBA614947318"/>
+            <w:pStyle w:val="3E6716FAB9D44BAE85FCEBA6149473184"/>
           </w:pPr>
           <w:r>
             <w:rPr>
@@ -7478,13 +7581,280 @@
       <w:docPartBody>
         <w:p>
           <w:pPr>
-            <w:pStyle w:val="E838F1865C5D412CBA51C038B1265F5D"/>
+            <w:pStyle w:val="E838F1865C5D412CBA51C038B1265F5D4"/>
           </w:pPr>
           <w:r>
             <w:rPr>
               <w:rStyle w:val="PlaceholderText"/>
             </w:rPr>
             <w:t>HCQT</w:t>
+          </w:r>
+        </w:p>
+      </w:docPartBody>
+    </w:docPart>
+    <w:docPart>
+      <w:docPartPr>
+        <w:name w:val="E95272E4F01E4B99B3BB2638E5EF3860"/>
+        <w:category>
+          <w:name w:val="General"/>
+          <w:gallery w:val="placeholder"/>
+        </w:category>
+        <w:types>
+          <w:type w:val="bbPlcHdr"/>
+        </w:types>
+        <w:behaviors>
+          <w:behavior w:val="content"/>
+        </w:behaviors>
+        <w:guid w:val="{90F1ABFA-9C2C-4C95-8D85-DA3ECF15762D}"/>
+      </w:docPartPr>
+      <w:docPartBody>
+        <w:p>
+          <w:pPr>
+            <w:pStyle w:val="E95272E4F01E4B99B3BB2638E5EF38604"/>
+          </w:pPr>
+          <w:r>
+            <w:rPr>
+              <w:rStyle w:val="PlaceholderText"/>
+            </w:rPr>
+            <w:t>TCCB</w:t>
+          </w:r>
+        </w:p>
+      </w:docPartBody>
+    </w:docPart>
+    <w:docPart>
+      <w:docPartPr>
+        <w:name w:val="D106BDC5F7BF4B43ACC51760C0CF78A3"/>
+        <w:category>
+          <w:name w:val="General"/>
+          <w:gallery w:val="placeholder"/>
+        </w:category>
+        <w:types>
+          <w:type w:val="bbPlcHdr"/>
+        </w:types>
+        <w:behaviors>
+          <w:behavior w:val="content"/>
+        </w:behaviors>
+        <w:guid w:val="{F672B6DB-A5FB-4B82-A38A-B5D1C1E2A149}"/>
+      </w:docPartPr>
+      <w:docPartBody>
+        <w:p>
+          <w:pPr>
+            <w:pStyle w:val="D106BDC5F7BF4B43ACC51760C0CF78A34"/>
+          </w:pPr>
+          <w:r>
+            <w:rPr>
+              <w:rStyle w:val="PlaceholderText"/>
+            </w:rPr>
+            <w:t>TCKT</w:t>
+          </w:r>
+        </w:p>
+      </w:docPartBody>
+    </w:docPart>
+    <w:docPart>
+      <w:docPartPr>
+        <w:name w:val="F9230926D1E94B7CA7F391DA39133C58"/>
+        <w:category>
+          <w:name w:val="General"/>
+          <w:gallery w:val="placeholder"/>
+        </w:category>
+        <w:types>
+          <w:type w:val="bbPlcHdr"/>
+        </w:types>
+        <w:behaviors>
+          <w:behavior w:val="content"/>
+        </w:behaviors>
+        <w:guid w:val="{6B6D090E-901D-43C2-8ED4-E261AA63C773}"/>
+      </w:docPartPr>
+      <w:docPartBody>
+        <w:p>
+          <w:pPr>
+            <w:pStyle w:val="F9230926D1E94B7CA7F391DA39133C584"/>
+          </w:pPr>
+          <w:r>
+            <w:rPr>
+              <w:rStyle w:val="PlaceholderText"/>
+            </w:rPr>
+            <w:t>CTCD</w:t>
+          </w:r>
+        </w:p>
+      </w:docPartBody>
+    </w:docPart>
+    <w:docPart>
+      <w:docPartPr>
+        <w:name w:val="3322717EF1324735B7D82C5B33982B5E"/>
+        <w:category>
+          <w:name w:val="General"/>
+          <w:gallery w:val="placeholder"/>
+        </w:category>
+        <w:types>
+          <w:type w:val="bbPlcHdr"/>
+        </w:types>
+        <w:behaviors>
+          <w:behavior w:val="content"/>
+        </w:behaviors>
+        <w:guid w:val="{5CE52452-7A7E-4120-98F2-3535D765218D}"/>
+      </w:docPartPr>
+      <w:docPartBody>
+        <w:p>
+          <w:pPr>
+            <w:pStyle w:val="3322717EF1324735B7D82C5B33982B5E4"/>
+          </w:pPr>
+          <w:r>
+            <w:rPr>
+              <w:rStyle w:val="PlaceholderText"/>
+            </w:rPr>
+            <w:t>PGD1</w:t>
+          </w:r>
+        </w:p>
+      </w:docPartBody>
+    </w:docPart>
+    <w:docPart>
+      <w:docPartPr>
+        <w:name w:val="70E44FBB0C0E4AF88130C68E18ADCDB2"/>
+        <w:category>
+          <w:name w:val="General"/>
+          <w:gallery w:val="placeholder"/>
+        </w:category>
+        <w:types>
+          <w:type w:val="bbPlcHdr"/>
+        </w:types>
+        <w:behaviors>
+          <w:behavior w:val="content"/>
+        </w:behaviors>
+        <w:guid w:val="{7752B143-C7A9-48BB-9946-E77CAE760A1B}"/>
+      </w:docPartPr>
+      <w:docPartBody>
+        <w:p>
+          <w:pPr>
+            <w:pStyle w:val="70E44FBB0C0E4AF88130C68E18ADCDB24"/>
+          </w:pPr>
+          <w:r>
+            <w:rPr>
+              <w:rStyle w:val="PlaceholderText"/>
+            </w:rPr>
+            <w:t>PGD2</w:t>
+          </w:r>
+        </w:p>
+      </w:docPartBody>
+    </w:docPart>
+    <w:docPart>
+      <w:docPartPr>
+        <w:name w:val="95B903DAC2B441DDB5813E3B7D95D40E"/>
+        <w:category>
+          <w:name w:val="General"/>
+          <w:gallery w:val="placeholder"/>
+        </w:category>
+        <w:types>
+          <w:type w:val="bbPlcHdr"/>
+        </w:types>
+        <w:behaviors>
+          <w:behavior w:val="content"/>
+        </w:behaviors>
+        <w:guid w:val="{48E4A338-F367-4F62-9BC7-8C9A4AF05E6D}"/>
+      </w:docPartPr>
+      <w:docPartBody>
+        <w:p>
+          <w:pPr>
+            <w:pStyle w:val="95B903DAC2B441DDB5813E3B7D95D40E4"/>
+          </w:pPr>
+          <w:r>
+            <w:rPr>
+              <w:rStyle w:val="PlaceholderText"/>
+            </w:rPr>
+            <w:t>PGD3</w:t>
+          </w:r>
+        </w:p>
+      </w:docPartBody>
+    </w:docPart>
+    <w:docPart>
+      <w:docPartPr>
+        <w:name w:val="2AC7B8A6E7AB43E6AEC70F4B49D8F493"/>
+        <w:category>
+          <w:name w:val="General"/>
+          <w:gallery w:val="placeholder"/>
+        </w:category>
+        <w:types>
+          <w:type w:val="bbPlcHdr"/>
+        </w:types>
+        <w:behaviors>
+          <w:behavior w:val="content"/>
+        </w:behaviors>
+        <w:guid w:val="{7D762429-5403-47ED-8684-809DFC19C354}"/>
+      </w:docPartPr>
+      <w:docPartBody>
+        <w:p>
+          <w:pPr>
+            <w:pStyle w:val="2AC7B8A6E7AB43E6AEC70F4B49D8F4934"/>
+          </w:pPr>
+          <w:r>
+            <w:rPr>
+              <w:rStyle w:val="PlaceholderText"/>
+            </w:rPr>
+            <w:t>GD</w:t>
+          </w:r>
+        </w:p>
+      </w:docPartBody>
+    </w:docPart>
+    <w:docPart>
+      <w:docPartPr>
+        <w:name w:val="A6577AFBF65046EC849111CBF73C5598"/>
+        <w:category>
+          <w:name w:val="General"/>
+          <w:gallery w:val="placeholder"/>
+        </w:category>
+        <w:types>
+          <w:type w:val="bbPlcHdr"/>
+        </w:types>
+        <w:behaviors>
+          <w:behavior w:val="content"/>
+        </w:behaviors>
+        <w:guid w:val="{7A307DE8-D3F9-468F-AFA4-08279D6BAFB8}"/>
+      </w:docPartPr>
+      <w:docPartBody>
+        <w:p>
+          <w:pPr>
+            <w:pStyle w:val="A6577AFBF65046EC849111CBF73C55983"/>
+          </w:pPr>
+          <w:r>
+            <w:rPr>
+              <w:rStyle w:val="PlaceholderText"/>
+            </w:rPr>
+            <w:t>Số lưu trữ</w:t>
+          </w:r>
+          <w:r>
+            <w:rPr>
+              <w:rStyle w:val="PlaceholderText"/>
+            </w:rPr>
+            <w:t xml:space="preserve"> .</w:t>
+          </w:r>
+        </w:p>
+      </w:docPartBody>
+    </w:docPart>
+    <w:docPart>
+      <w:docPartPr>
+        <w:name w:val="D4A3776E518440159E05F45EA14C3F8F"/>
+        <w:category>
+          <w:name w:val="General"/>
+          <w:gallery w:val="placeholder"/>
+        </w:category>
+        <w:types>
+          <w:type w:val="bbPlcHdr"/>
+        </w:types>
+        <w:behaviors>
+          <w:behavior w:val="content"/>
+        </w:behaviors>
+        <w:guid w:val="{B2DF2F7A-700D-40E8-98FF-E2BCF3A02D3E}"/>
+      </w:docPartPr>
+      <w:docPartBody>
+        <w:p>
+          <w:pPr>
+            <w:pStyle w:val="D4A3776E518440159E05F45EA14C3F8F2"/>
+          </w:pPr>
+          <w:r>
+            <w:rPr>
+              <w:rStyle w:val="PlaceholderText"/>
+            </w:rPr>
+            <w:t>Ngày lưu trữ</w:t>
           </w:r>
         </w:p>
       </w:docPartBody>
@@ -7601,12 +7971,14 @@
     <w:rsid w:val="008F42AF"/>
     <w:rsid w:val="009E2AA1"/>
     <w:rsid w:val="00A97390"/>
+    <w:rsid w:val="00AC68C6"/>
     <w:rsid w:val="00AD6694"/>
     <w:rsid w:val="00B166CF"/>
     <w:rsid w:val="00C71F55"/>
     <w:rsid w:val="00D02C37"/>
     <w:rsid w:val="00D033B7"/>
     <w:rsid w:val="00D4664E"/>
+    <w:rsid w:val="00D747F1"/>
     <w:rsid w:val="00D77EBB"/>
     <w:rsid w:val="00DE57B5"/>
     <w:rsid w:val="00DF7DB6"/>
@@ -8065,14 +8437,14 @@
     <w:basedOn w:val="DefaultParagraphFont"/>
     <w:uiPriority w:val="99"/>
     <w:semiHidden/>
-    <w:rsid w:val="007C1125"/>
+    <w:rsid w:val="00D747F1"/>
     <w:rPr>
       <w:color w:val="808080"/>
     </w:rPr>
   </w:style>
   <w:style w:type="paragraph" w:customStyle="1" w:styleId="A118B6F5671B42F799C60A621D295242">
     <w:name w:val="A118B6F5671B42F799C60A621D295242"/>
-    <w:rsid w:val="007C1125"/>
+    <w:rsid w:val="00D747F1"/>
     <w:pPr>
       <w:spacing w:after="0" w:line="240" w:lineRule="auto"/>
     </w:pPr>
@@ -8084,7 +8456,7 @@
   </w:style>
   <w:style w:type="paragraph" w:customStyle="1" w:styleId="ABF444B16D6F4E599D0014C625ED7ADE">
     <w:name w:val="ABF444B16D6F4E599D0014C625ED7ADE"/>
-    <w:rsid w:val="007C1125"/>
+    <w:rsid w:val="00D747F1"/>
     <w:pPr>
       <w:spacing w:after="0" w:line="240" w:lineRule="auto"/>
     </w:pPr>
@@ -8096,7 +8468,7 @@
   </w:style>
   <w:style w:type="paragraph" w:customStyle="1" w:styleId="3BEAAF4279F242D58B9FE414DB8CCB33">
     <w:name w:val="3BEAAF4279F242D58B9FE414DB8CCB33"/>
-    <w:rsid w:val="007C1125"/>
+    <w:rsid w:val="00D747F1"/>
     <w:pPr>
       <w:spacing w:after="0" w:line="240" w:lineRule="auto"/>
     </w:pPr>
@@ -8108,7 +8480,7 @@
   </w:style>
   <w:style w:type="paragraph" w:customStyle="1" w:styleId="D46E784BEB454C768FE406902B193FF8">
     <w:name w:val="D46E784BEB454C768FE406902B193FF8"/>
-    <w:rsid w:val="007C1125"/>
+    <w:rsid w:val="00D747F1"/>
     <w:pPr>
       <w:spacing w:after="0" w:line="240" w:lineRule="auto"/>
     </w:pPr>
@@ -8120,7 +8492,7 @@
   </w:style>
   <w:style w:type="paragraph" w:customStyle="1" w:styleId="8EBCB195FD384DE59E2BFA5AB252F081">
     <w:name w:val="8EBCB195FD384DE59E2BFA5AB252F081"/>
-    <w:rsid w:val="007C1125"/>
+    <w:rsid w:val="00D747F1"/>
     <w:pPr>
       <w:spacing w:after="0" w:line="240" w:lineRule="auto"/>
     </w:pPr>
@@ -8132,7 +8504,7 @@
   </w:style>
   <w:style w:type="paragraph" w:customStyle="1" w:styleId="291E1DC16E5946C7AD7889C432950CF8">
     <w:name w:val="291E1DC16E5946C7AD7889C432950CF8"/>
-    <w:rsid w:val="007C1125"/>
+    <w:rsid w:val="00D747F1"/>
     <w:pPr>
       <w:spacing w:after="0" w:line="240" w:lineRule="auto"/>
     </w:pPr>
@@ -8144,7 +8516,7 @@
   </w:style>
   <w:style w:type="paragraph" w:customStyle="1" w:styleId="6E8306C4146C4D55AB699C6B585CE665">
     <w:name w:val="6E8306C4146C4D55AB699C6B585CE665"/>
-    <w:rsid w:val="007C1125"/>
+    <w:rsid w:val="00D747F1"/>
     <w:pPr>
       <w:spacing w:after="0" w:line="240" w:lineRule="auto"/>
     </w:pPr>
@@ -8156,7 +8528,7 @@
   </w:style>
   <w:style w:type="paragraph" w:customStyle="1" w:styleId="D7D8F1DE6D654CE19654496C2B5819C7">
     <w:name w:val="D7D8F1DE6D654CE19654496C2B5819C7"/>
-    <w:rsid w:val="007C1125"/>
+    <w:rsid w:val="00D747F1"/>
     <w:pPr>
       <w:spacing w:after="0" w:line="240" w:lineRule="auto"/>
     </w:pPr>
@@ -8168,7 +8540,7 @@
   </w:style>
   <w:style w:type="paragraph" w:customStyle="1" w:styleId="DA48904396CA416299ED94B7507D91A0">
     <w:name w:val="DA48904396CA416299ED94B7507D91A0"/>
-    <w:rsid w:val="007C1125"/>
+    <w:rsid w:val="00D747F1"/>
     <w:pPr>
       <w:spacing w:after="0" w:line="240" w:lineRule="auto"/>
     </w:pPr>
@@ -8180,7 +8552,7 @@
   </w:style>
   <w:style w:type="paragraph" w:customStyle="1" w:styleId="40AC278286B644B497D8E6D62B53D548">
     <w:name w:val="40AC278286B644B497D8E6D62B53D548"/>
-    <w:rsid w:val="007C1125"/>
+    <w:rsid w:val="00D747F1"/>
     <w:pPr>
       <w:spacing w:after="0" w:line="240" w:lineRule="auto"/>
     </w:pPr>
@@ -8192,7 +8564,7 @@
   </w:style>
   <w:style w:type="paragraph" w:customStyle="1" w:styleId="726874C63C3046C38BD77D1EB08E595B">
     <w:name w:val="726874C63C3046C38BD77D1EB08E595B"/>
-    <w:rsid w:val="007C1125"/>
+    <w:rsid w:val="00D747F1"/>
     <w:pPr>
       <w:spacing w:after="0" w:line="240" w:lineRule="auto"/>
     </w:pPr>
@@ -8204,7 +8576,7 @@
   </w:style>
   <w:style w:type="paragraph" w:customStyle="1" w:styleId="28B562F9E7F8496ABBAD841E201F813B">
     <w:name w:val="28B562F9E7F8496ABBAD841E201F813B"/>
-    <w:rsid w:val="007C1125"/>
+    <w:rsid w:val="00D747F1"/>
     <w:pPr>
       <w:spacing w:after="0" w:line="240" w:lineRule="auto"/>
     </w:pPr>
@@ -8216,7 +8588,7 @@
   </w:style>
   <w:style w:type="paragraph" w:customStyle="1" w:styleId="A4BAB93367C0439EA79E7E262D7905F8">
     <w:name w:val="A4BAB93367C0439EA79E7E262D7905F8"/>
-    <w:rsid w:val="007C1125"/>
+    <w:rsid w:val="00D747F1"/>
     <w:pPr>
       <w:spacing w:after="0" w:line="240" w:lineRule="auto"/>
     </w:pPr>
@@ -8228,7 +8600,7 @@
   </w:style>
   <w:style w:type="paragraph" w:customStyle="1" w:styleId="3E6716FAB9D44BAE85FCEBA614947318">
     <w:name w:val="3E6716FAB9D44BAE85FCEBA614947318"/>
-    <w:rsid w:val="007C1125"/>
+    <w:rsid w:val="00D747F1"/>
     <w:pPr>
       <w:spacing w:after="0" w:line="240" w:lineRule="auto"/>
     </w:pPr>
@@ -8240,7 +8612,7 @@
   </w:style>
   <w:style w:type="paragraph" w:customStyle="1" w:styleId="138B18661B4645FAA2A27B10AD78837A">
     <w:name w:val="138B18661B4645FAA2A27B10AD78837A"/>
-    <w:rsid w:val="007C1125"/>
+    <w:rsid w:val="00D747F1"/>
     <w:pPr>
       <w:spacing w:after="0" w:line="240" w:lineRule="auto"/>
     </w:pPr>
@@ -8252,7 +8624,7 @@
   </w:style>
   <w:style w:type="paragraph" w:customStyle="1" w:styleId="E838F1865C5D412CBA51C038B1265F5D">
     <w:name w:val="E838F1865C5D412CBA51C038B1265F5D"/>
-    <w:rsid w:val="007C1125"/>
+    <w:rsid w:val="00D747F1"/>
     <w:pPr>
       <w:spacing w:after="0" w:line="240" w:lineRule="auto"/>
     </w:pPr>
@@ -8264,7 +8636,19 @@
   </w:style>
   <w:style w:type="paragraph" w:customStyle="1" w:styleId="B0D4309C59D44755989A21E68CFDB7E7">
     <w:name w:val="B0D4309C59D44755989A21E68CFDB7E7"/>
-    <w:rsid w:val="007C1125"/>
+    <w:rsid w:val="00D747F1"/>
+    <w:pPr>
+      <w:spacing w:after="0" w:line="240" w:lineRule="auto"/>
+    </w:pPr>
+    <w:rPr>
+      <w:rFonts w:ascii="Times New Roman" w:eastAsia="Times New Roman" w:hAnsi="Times New Roman" w:cs="Times New Roman"/>
+      <w:sz w:val="26"/>
+      <w:szCs w:val="26"/>
+    </w:rPr>
+  </w:style>
+  <w:style w:type="paragraph" w:customStyle="1" w:styleId="E95272E4F01E4B99B3BB2638E5EF38601">
+    <w:name w:val="E95272E4F01E4B99B3BB2638E5EF38601"/>
+    <w:rsid w:val="00D747F1"/>
     <w:pPr>
       <w:spacing w:after="0" w:line="240" w:lineRule="auto"/>
     </w:pPr>
@@ -8276,7 +8660,19 @@
   </w:style>
   <w:style w:type="paragraph" w:customStyle="1" w:styleId="D5A9B1EE97E242B88A3B978D44BA0615">
     <w:name w:val="D5A9B1EE97E242B88A3B978D44BA0615"/>
-    <w:rsid w:val="007C1125"/>
+    <w:rsid w:val="00D747F1"/>
+    <w:pPr>
+      <w:spacing w:after="0" w:line="240" w:lineRule="auto"/>
+    </w:pPr>
+    <w:rPr>
+      <w:rFonts w:ascii="Times New Roman" w:eastAsia="Times New Roman" w:hAnsi="Times New Roman" w:cs="Times New Roman"/>
+      <w:sz w:val="26"/>
+      <w:szCs w:val="26"/>
+    </w:rPr>
+  </w:style>
+  <w:style w:type="paragraph" w:customStyle="1" w:styleId="D106BDC5F7BF4B43ACC51760C0CF78A31">
+    <w:name w:val="D106BDC5F7BF4B43ACC51760C0CF78A31"/>
+    <w:rsid w:val="00D747F1"/>
     <w:pPr>
       <w:spacing w:after="0" w:line="240" w:lineRule="auto"/>
     </w:pPr>
@@ -8288,7 +8684,19 @@
   </w:style>
   <w:style w:type="paragraph" w:customStyle="1" w:styleId="3F5CEB5FDF0E43608D9B376A3719CD35">
     <w:name w:val="3F5CEB5FDF0E43608D9B376A3719CD35"/>
-    <w:rsid w:val="007C1125"/>
+    <w:rsid w:val="00D747F1"/>
+    <w:pPr>
+      <w:spacing w:after="0" w:line="240" w:lineRule="auto"/>
+    </w:pPr>
+    <w:rPr>
+      <w:rFonts w:ascii="Times New Roman" w:eastAsia="Times New Roman" w:hAnsi="Times New Roman" w:cs="Times New Roman"/>
+      <w:sz w:val="26"/>
+      <w:szCs w:val="26"/>
+    </w:rPr>
+  </w:style>
+  <w:style w:type="paragraph" w:customStyle="1" w:styleId="F9230926D1E94B7CA7F391DA39133C581">
+    <w:name w:val="F9230926D1E94B7CA7F391DA39133C581"/>
+    <w:rsid w:val="00D747F1"/>
     <w:pPr>
       <w:spacing w:after="0" w:line="240" w:lineRule="auto"/>
     </w:pPr>
@@ -8300,7 +8708,19 @@
   </w:style>
   <w:style w:type="paragraph" w:customStyle="1" w:styleId="61973D57A947498F8151FF185F3855CA">
     <w:name w:val="61973D57A947498F8151FF185F3855CA"/>
-    <w:rsid w:val="007C1125"/>
+    <w:rsid w:val="00D747F1"/>
+    <w:pPr>
+      <w:spacing w:after="0" w:line="240" w:lineRule="auto"/>
+    </w:pPr>
+    <w:rPr>
+      <w:rFonts w:ascii="Times New Roman" w:eastAsia="Times New Roman" w:hAnsi="Times New Roman" w:cs="Times New Roman"/>
+      <w:sz w:val="26"/>
+      <w:szCs w:val="26"/>
+    </w:rPr>
+  </w:style>
+  <w:style w:type="paragraph" w:customStyle="1" w:styleId="3322717EF1324735B7D82C5B33982B5E1">
+    <w:name w:val="3322717EF1324735B7D82C5B33982B5E1"/>
+    <w:rsid w:val="00D747F1"/>
     <w:pPr>
       <w:spacing w:after="0" w:line="240" w:lineRule="auto"/>
     </w:pPr>
@@ -8312,7 +8732,19 @@
   </w:style>
   <w:style w:type="paragraph" w:customStyle="1" w:styleId="BDC576AD121940A0BA1B35E840837EFB">
     <w:name w:val="BDC576AD121940A0BA1B35E840837EFB"/>
-    <w:rsid w:val="007C1125"/>
+    <w:rsid w:val="00D747F1"/>
+    <w:pPr>
+      <w:spacing w:after="0" w:line="240" w:lineRule="auto"/>
+    </w:pPr>
+    <w:rPr>
+      <w:rFonts w:ascii="Times New Roman" w:eastAsia="Times New Roman" w:hAnsi="Times New Roman" w:cs="Times New Roman"/>
+      <w:sz w:val="26"/>
+      <w:szCs w:val="26"/>
+    </w:rPr>
+  </w:style>
+  <w:style w:type="paragraph" w:customStyle="1" w:styleId="70E44FBB0C0E4AF88130C68E18ADCDB21">
+    <w:name w:val="70E44FBB0C0E4AF88130C68E18ADCDB21"/>
+    <w:rsid w:val="00D747F1"/>
     <w:pPr>
       <w:spacing w:after="0" w:line="240" w:lineRule="auto"/>
     </w:pPr>
@@ -8324,7 +8756,19 @@
   </w:style>
   <w:style w:type="paragraph" w:customStyle="1" w:styleId="AEFA5312A7EE49ADB637C1F76DBC98B8">
     <w:name w:val="AEFA5312A7EE49ADB637C1F76DBC98B8"/>
-    <w:rsid w:val="007C1125"/>
+    <w:rsid w:val="00D747F1"/>
+    <w:pPr>
+      <w:spacing w:after="0" w:line="240" w:lineRule="auto"/>
+    </w:pPr>
+    <w:rPr>
+      <w:rFonts w:ascii="Times New Roman" w:eastAsia="Times New Roman" w:hAnsi="Times New Roman" w:cs="Times New Roman"/>
+      <w:sz w:val="26"/>
+      <w:szCs w:val="26"/>
+    </w:rPr>
+  </w:style>
+  <w:style w:type="paragraph" w:customStyle="1" w:styleId="95B903DAC2B441DDB5813E3B7D95D40E1">
+    <w:name w:val="95B903DAC2B441DDB5813E3B7D95D40E1"/>
+    <w:rsid w:val="00D747F1"/>
     <w:pPr>
       <w:spacing w:after="0" w:line="240" w:lineRule="auto"/>
     </w:pPr>
@@ -8336,7 +8780,31 @@
   </w:style>
   <w:style w:type="paragraph" w:customStyle="1" w:styleId="5CD6AA0D2C1E48A2A2CA3C65D4EA43B5">
     <w:name w:val="5CD6AA0D2C1E48A2A2CA3C65D4EA43B5"/>
-    <w:rsid w:val="007C1125"/>
+    <w:rsid w:val="00D747F1"/>
+    <w:pPr>
+      <w:spacing w:after="0" w:line="240" w:lineRule="auto"/>
+    </w:pPr>
+    <w:rPr>
+      <w:rFonts w:ascii="Times New Roman" w:eastAsia="Times New Roman" w:hAnsi="Times New Roman" w:cs="Times New Roman"/>
+      <w:sz w:val="26"/>
+      <w:szCs w:val="26"/>
+    </w:rPr>
+  </w:style>
+  <w:style w:type="paragraph" w:customStyle="1" w:styleId="2AC7B8A6E7AB43E6AEC70F4B49D8F4931">
+    <w:name w:val="2AC7B8A6E7AB43E6AEC70F4B49D8F4931"/>
+    <w:rsid w:val="00D747F1"/>
+    <w:pPr>
+      <w:spacing w:after="0" w:line="240" w:lineRule="auto"/>
+    </w:pPr>
+    <w:rPr>
+      <w:rFonts w:ascii="Times New Roman" w:eastAsia="Times New Roman" w:hAnsi="Times New Roman" w:cs="Times New Roman"/>
+      <w:sz w:val="26"/>
+      <w:szCs w:val="26"/>
+    </w:rPr>
+  </w:style>
+  <w:style w:type="paragraph" w:customStyle="1" w:styleId="A6577AFBF65046EC849111CBF73C5598">
+    <w:name w:val="A6577AFBF65046EC849111CBF73C5598"/>
+    <w:rsid w:val="00D747F1"/>
     <w:pPr>
       <w:spacing w:after="0" w:line="240" w:lineRule="auto"/>
     </w:pPr>
@@ -8348,7 +8816,7 @@
   </w:style>
   <w:style w:type="paragraph" w:customStyle="1" w:styleId="A118B6F5671B42F799C60A621D2952422">
     <w:name w:val="A118B6F5671B42F799C60A621D2952422"/>
-    <w:rsid w:val="007C1125"/>
+    <w:rsid w:val="00D747F1"/>
     <w:pPr>
       <w:spacing w:after="0" w:line="240" w:lineRule="auto"/>
     </w:pPr>
@@ -8360,7 +8828,7 @@
   </w:style>
   <w:style w:type="paragraph" w:customStyle="1" w:styleId="ABF444B16D6F4E599D0014C625ED7ADE2">
     <w:name w:val="ABF444B16D6F4E599D0014C625ED7ADE2"/>
-    <w:rsid w:val="007C1125"/>
+    <w:rsid w:val="00D747F1"/>
     <w:pPr>
       <w:spacing w:after="0" w:line="240" w:lineRule="auto"/>
     </w:pPr>
@@ -8372,7 +8840,7 @@
   </w:style>
   <w:style w:type="paragraph" w:customStyle="1" w:styleId="3BEAAF4279F242D58B9FE414DB8CCB332">
     <w:name w:val="3BEAAF4279F242D58B9FE414DB8CCB332"/>
-    <w:rsid w:val="007C1125"/>
+    <w:rsid w:val="00D747F1"/>
     <w:pPr>
       <w:spacing w:after="0" w:line="240" w:lineRule="auto"/>
     </w:pPr>
@@ -8384,7 +8852,7 @@
   </w:style>
   <w:style w:type="paragraph" w:customStyle="1" w:styleId="D46E784BEB454C768FE406902B193FF82">
     <w:name w:val="D46E784BEB454C768FE406902B193FF82"/>
-    <w:rsid w:val="007C1125"/>
+    <w:rsid w:val="00D747F1"/>
     <w:pPr>
       <w:spacing w:after="0" w:line="240" w:lineRule="auto"/>
     </w:pPr>
@@ -8396,7 +8864,7 @@
   </w:style>
   <w:style w:type="paragraph" w:customStyle="1" w:styleId="8EBCB195FD384DE59E2BFA5AB252F0812">
     <w:name w:val="8EBCB195FD384DE59E2BFA5AB252F0812"/>
-    <w:rsid w:val="007C1125"/>
+    <w:rsid w:val="00D747F1"/>
     <w:pPr>
       <w:spacing w:after="0" w:line="240" w:lineRule="auto"/>
     </w:pPr>
@@ -8408,7 +8876,7 @@
   </w:style>
   <w:style w:type="paragraph" w:customStyle="1" w:styleId="291E1DC16E5946C7AD7889C432950CF82">
     <w:name w:val="291E1DC16E5946C7AD7889C432950CF82"/>
-    <w:rsid w:val="007C1125"/>
+    <w:rsid w:val="00D747F1"/>
     <w:pPr>
       <w:spacing w:after="0" w:line="240" w:lineRule="auto"/>
     </w:pPr>
@@ -8420,7 +8888,7 @@
   </w:style>
   <w:style w:type="paragraph" w:customStyle="1" w:styleId="6E8306C4146C4D55AB699C6B585CE6652">
     <w:name w:val="6E8306C4146C4D55AB699C6B585CE6652"/>
-    <w:rsid w:val="007C1125"/>
+    <w:rsid w:val="00D747F1"/>
     <w:pPr>
       <w:spacing w:after="0" w:line="240" w:lineRule="auto"/>
     </w:pPr>
@@ -8432,7 +8900,7 @@
   </w:style>
   <w:style w:type="paragraph" w:customStyle="1" w:styleId="D7D8F1DE6D654CE19654496C2B5819C72">
     <w:name w:val="D7D8F1DE6D654CE19654496C2B5819C72"/>
-    <w:rsid w:val="007C1125"/>
+    <w:rsid w:val="00D747F1"/>
     <w:pPr>
       <w:spacing w:after="0" w:line="240" w:lineRule="auto"/>
     </w:pPr>
@@ -8444,7 +8912,7 @@
   </w:style>
   <w:style w:type="paragraph" w:customStyle="1" w:styleId="DA48904396CA416299ED94B7507D91A02">
     <w:name w:val="DA48904396CA416299ED94B7507D91A02"/>
-    <w:rsid w:val="007C1125"/>
+    <w:rsid w:val="00D747F1"/>
     <w:pPr>
       <w:spacing w:after="0" w:line="240" w:lineRule="auto"/>
     </w:pPr>
@@ -8456,7 +8924,7 @@
   </w:style>
   <w:style w:type="paragraph" w:customStyle="1" w:styleId="40AC278286B644B497D8E6D62B53D5482">
     <w:name w:val="40AC278286B644B497D8E6D62B53D5482"/>
-    <w:rsid w:val="007C1125"/>
+    <w:rsid w:val="00D747F1"/>
     <w:pPr>
       <w:spacing w:after="0" w:line="240" w:lineRule="auto"/>
     </w:pPr>
@@ -8468,7 +8936,7 @@
   </w:style>
   <w:style w:type="paragraph" w:customStyle="1" w:styleId="726874C63C3046C38BD77D1EB08E595B2">
     <w:name w:val="726874C63C3046C38BD77D1EB08E595B2"/>
-    <w:rsid w:val="007C1125"/>
+    <w:rsid w:val="00D747F1"/>
     <w:pPr>
       <w:spacing w:after="0" w:line="240" w:lineRule="auto"/>
     </w:pPr>
@@ -8480,7 +8948,7 @@
   </w:style>
   <w:style w:type="paragraph" w:customStyle="1" w:styleId="28B562F9E7F8496ABBAD841E201F813B2">
     <w:name w:val="28B562F9E7F8496ABBAD841E201F813B2"/>
-    <w:rsid w:val="007C1125"/>
+    <w:rsid w:val="00D747F1"/>
     <w:pPr>
       <w:spacing w:after="0" w:line="240" w:lineRule="auto"/>
     </w:pPr>
@@ -8492,7 +8960,379 @@
   </w:style>
   <w:style w:type="paragraph" w:customStyle="1" w:styleId="A4BAB93367C0439EA79E7E262D7905F82">
     <w:name w:val="A4BAB93367C0439EA79E7E262D7905F82"/>
-    <w:rsid w:val="007C1125"/>
+    <w:rsid w:val="00D747F1"/>
+    <w:pPr>
+      <w:spacing w:after="0" w:line="240" w:lineRule="auto"/>
+    </w:pPr>
+    <w:rPr>
+      <w:rFonts w:ascii="Times New Roman" w:eastAsia="Times New Roman" w:hAnsi="Times New Roman" w:cs="Times New Roman"/>
+      <w:sz w:val="26"/>
+      <w:szCs w:val="26"/>
+    </w:rPr>
+  </w:style>
+  <w:style w:type="paragraph" w:customStyle="1" w:styleId="A118B6F5671B42F799C60A621D2952421">
+    <w:name w:val="A118B6F5671B42F799C60A621D2952421"/>
+    <w:rsid w:val="00D747F1"/>
+    <w:pPr>
+      <w:spacing w:after="0" w:line="240" w:lineRule="auto"/>
+    </w:pPr>
+    <w:rPr>
+      <w:rFonts w:ascii="Times New Roman" w:eastAsia="Times New Roman" w:hAnsi="Times New Roman" w:cs="Times New Roman"/>
+      <w:sz w:val="26"/>
+      <w:szCs w:val="26"/>
+    </w:rPr>
+  </w:style>
+  <w:style w:type="paragraph" w:customStyle="1" w:styleId="ABF444B16D6F4E599D0014C625ED7ADE1">
+    <w:name w:val="ABF444B16D6F4E599D0014C625ED7ADE1"/>
+    <w:rsid w:val="00D747F1"/>
+    <w:pPr>
+      <w:spacing w:after="0" w:line="240" w:lineRule="auto"/>
+    </w:pPr>
+    <w:rPr>
+      <w:rFonts w:ascii="Times New Roman" w:eastAsia="Times New Roman" w:hAnsi="Times New Roman" w:cs="Times New Roman"/>
+      <w:sz w:val="26"/>
+      <w:szCs w:val="26"/>
+    </w:rPr>
+  </w:style>
+  <w:style w:type="paragraph" w:customStyle="1" w:styleId="3BEAAF4279F242D58B9FE414DB8CCB331">
+    <w:name w:val="3BEAAF4279F242D58B9FE414DB8CCB331"/>
+    <w:rsid w:val="00D747F1"/>
+    <w:pPr>
+      <w:spacing w:after="0" w:line="240" w:lineRule="auto"/>
+    </w:pPr>
+    <w:rPr>
+      <w:rFonts w:ascii="Times New Roman" w:eastAsia="Times New Roman" w:hAnsi="Times New Roman" w:cs="Times New Roman"/>
+      <w:sz w:val="26"/>
+      <w:szCs w:val="26"/>
+    </w:rPr>
+  </w:style>
+  <w:style w:type="paragraph" w:customStyle="1" w:styleId="D46E784BEB454C768FE406902B193FF81">
+    <w:name w:val="D46E784BEB454C768FE406902B193FF81"/>
+    <w:rsid w:val="00D747F1"/>
+    <w:pPr>
+      <w:spacing w:after="0" w:line="240" w:lineRule="auto"/>
+    </w:pPr>
+    <w:rPr>
+      <w:rFonts w:ascii="Times New Roman" w:eastAsia="Times New Roman" w:hAnsi="Times New Roman" w:cs="Times New Roman"/>
+      <w:sz w:val="26"/>
+      <w:szCs w:val="26"/>
+    </w:rPr>
+  </w:style>
+  <w:style w:type="paragraph" w:customStyle="1" w:styleId="8EBCB195FD384DE59E2BFA5AB252F0811">
+    <w:name w:val="8EBCB195FD384DE59E2BFA5AB252F0811"/>
+    <w:rsid w:val="00D747F1"/>
+    <w:pPr>
+      <w:spacing w:after="0" w:line="240" w:lineRule="auto"/>
+    </w:pPr>
+    <w:rPr>
+      <w:rFonts w:ascii="Times New Roman" w:eastAsia="Times New Roman" w:hAnsi="Times New Roman" w:cs="Times New Roman"/>
+      <w:sz w:val="26"/>
+      <w:szCs w:val="26"/>
+    </w:rPr>
+  </w:style>
+  <w:style w:type="paragraph" w:customStyle="1" w:styleId="291E1DC16E5946C7AD7889C432950CF81">
+    <w:name w:val="291E1DC16E5946C7AD7889C432950CF81"/>
+    <w:rsid w:val="00D747F1"/>
+    <w:pPr>
+      <w:spacing w:after="0" w:line="240" w:lineRule="auto"/>
+    </w:pPr>
+    <w:rPr>
+      <w:rFonts w:ascii="Times New Roman" w:eastAsia="Times New Roman" w:hAnsi="Times New Roman" w:cs="Times New Roman"/>
+      <w:sz w:val="26"/>
+      <w:szCs w:val="26"/>
+    </w:rPr>
+  </w:style>
+  <w:style w:type="paragraph" w:customStyle="1" w:styleId="6E8306C4146C4D55AB699C6B585CE6651">
+    <w:name w:val="6E8306C4146C4D55AB699C6B585CE6651"/>
+    <w:rsid w:val="00D747F1"/>
+    <w:pPr>
+      <w:spacing w:after="0" w:line="240" w:lineRule="auto"/>
+    </w:pPr>
+    <w:rPr>
+      <w:rFonts w:ascii="Times New Roman" w:eastAsia="Times New Roman" w:hAnsi="Times New Roman" w:cs="Times New Roman"/>
+      <w:sz w:val="26"/>
+      <w:szCs w:val="26"/>
+    </w:rPr>
+  </w:style>
+  <w:style w:type="paragraph" w:customStyle="1" w:styleId="D7D8F1DE6D654CE19654496C2B5819C71">
+    <w:name w:val="D7D8F1DE6D654CE19654496C2B5819C71"/>
+    <w:rsid w:val="00D747F1"/>
+    <w:pPr>
+      <w:spacing w:after="0" w:line="240" w:lineRule="auto"/>
+    </w:pPr>
+    <w:rPr>
+      <w:rFonts w:ascii="Times New Roman" w:eastAsia="Times New Roman" w:hAnsi="Times New Roman" w:cs="Times New Roman"/>
+      <w:sz w:val="26"/>
+      <w:szCs w:val="26"/>
+    </w:rPr>
+  </w:style>
+  <w:style w:type="paragraph" w:customStyle="1" w:styleId="DA48904396CA416299ED94B7507D91A01">
+    <w:name w:val="DA48904396CA416299ED94B7507D91A01"/>
+    <w:rsid w:val="00D747F1"/>
+    <w:pPr>
+      <w:spacing w:after="0" w:line="240" w:lineRule="auto"/>
+    </w:pPr>
+    <w:rPr>
+      <w:rFonts w:ascii="Times New Roman" w:eastAsia="Times New Roman" w:hAnsi="Times New Roman" w:cs="Times New Roman"/>
+      <w:sz w:val="26"/>
+      <w:szCs w:val="26"/>
+    </w:rPr>
+  </w:style>
+  <w:style w:type="paragraph" w:customStyle="1" w:styleId="40AC278286B644B497D8E6D62B53D5481">
+    <w:name w:val="40AC278286B644B497D8E6D62B53D5481"/>
+    <w:rsid w:val="00D747F1"/>
+    <w:pPr>
+      <w:spacing w:after="0" w:line="240" w:lineRule="auto"/>
+    </w:pPr>
+    <w:rPr>
+      <w:rFonts w:ascii="Times New Roman" w:eastAsia="Times New Roman" w:hAnsi="Times New Roman" w:cs="Times New Roman"/>
+      <w:sz w:val="26"/>
+      <w:szCs w:val="26"/>
+    </w:rPr>
+  </w:style>
+  <w:style w:type="paragraph" w:customStyle="1" w:styleId="726874C63C3046C38BD77D1EB08E595B1">
+    <w:name w:val="726874C63C3046C38BD77D1EB08E595B1"/>
+    <w:rsid w:val="00D747F1"/>
+    <w:pPr>
+      <w:spacing w:after="0" w:line="240" w:lineRule="auto"/>
+    </w:pPr>
+    <w:rPr>
+      <w:rFonts w:ascii="Times New Roman" w:eastAsia="Times New Roman" w:hAnsi="Times New Roman" w:cs="Times New Roman"/>
+      <w:sz w:val="26"/>
+      <w:szCs w:val="26"/>
+    </w:rPr>
+  </w:style>
+  <w:style w:type="paragraph" w:customStyle="1" w:styleId="28B562F9E7F8496ABBAD841E201F813B1">
+    <w:name w:val="28B562F9E7F8496ABBAD841E201F813B1"/>
+    <w:rsid w:val="00D747F1"/>
+    <w:pPr>
+      <w:spacing w:after="0" w:line="240" w:lineRule="auto"/>
+    </w:pPr>
+    <w:rPr>
+      <w:rFonts w:ascii="Times New Roman" w:eastAsia="Times New Roman" w:hAnsi="Times New Roman" w:cs="Times New Roman"/>
+      <w:sz w:val="26"/>
+      <w:szCs w:val="26"/>
+    </w:rPr>
+  </w:style>
+  <w:style w:type="paragraph" w:customStyle="1" w:styleId="A4BAB93367C0439EA79E7E262D7905F81">
+    <w:name w:val="A4BAB93367C0439EA79E7E262D7905F81"/>
+    <w:rsid w:val="00D747F1"/>
+    <w:pPr>
+      <w:spacing w:after="0" w:line="240" w:lineRule="auto"/>
+    </w:pPr>
+    <w:rPr>
+      <w:rFonts w:ascii="Times New Roman" w:eastAsia="Times New Roman" w:hAnsi="Times New Roman" w:cs="Times New Roman"/>
+      <w:sz w:val="26"/>
+      <w:szCs w:val="26"/>
+    </w:rPr>
+  </w:style>
+  <w:style w:type="paragraph" w:customStyle="1" w:styleId="3E6716FAB9D44BAE85FCEBA6149473181">
+    <w:name w:val="3E6716FAB9D44BAE85FCEBA6149473181"/>
+    <w:rsid w:val="00D747F1"/>
+    <w:pPr>
+      <w:spacing w:after="0" w:line="240" w:lineRule="auto"/>
+    </w:pPr>
+    <w:rPr>
+      <w:rFonts w:ascii="Times New Roman" w:eastAsia="Times New Roman" w:hAnsi="Times New Roman" w:cs="Times New Roman"/>
+      <w:sz w:val="26"/>
+      <w:szCs w:val="26"/>
+    </w:rPr>
+  </w:style>
+  <w:style w:type="paragraph" w:customStyle="1" w:styleId="138B18661B4645FAA2A27B10AD78837A1">
+    <w:name w:val="138B18661B4645FAA2A27B10AD78837A1"/>
+    <w:rsid w:val="00D747F1"/>
+    <w:pPr>
+      <w:spacing w:after="0" w:line="240" w:lineRule="auto"/>
+    </w:pPr>
+    <w:rPr>
+      <w:rFonts w:ascii="Times New Roman" w:eastAsia="Times New Roman" w:hAnsi="Times New Roman" w:cs="Times New Roman"/>
+      <w:sz w:val="26"/>
+      <w:szCs w:val="26"/>
+    </w:rPr>
+  </w:style>
+  <w:style w:type="paragraph" w:customStyle="1" w:styleId="E838F1865C5D412CBA51C038B1265F5D1">
+    <w:name w:val="E838F1865C5D412CBA51C038B1265F5D1"/>
+    <w:rsid w:val="00D747F1"/>
+    <w:pPr>
+      <w:spacing w:after="0" w:line="240" w:lineRule="auto"/>
+    </w:pPr>
+    <w:rPr>
+      <w:rFonts w:ascii="Times New Roman" w:eastAsia="Times New Roman" w:hAnsi="Times New Roman" w:cs="Times New Roman"/>
+      <w:sz w:val="26"/>
+      <w:szCs w:val="26"/>
+    </w:rPr>
+  </w:style>
+  <w:style w:type="paragraph" w:customStyle="1" w:styleId="B0D4309C59D44755989A21E68CFDB7E71">
+    <w:name w:val="B0D4309C59D44755989A21E68CFDB7E71"/>
+    <w:rsid w:val="00D747F1"/>
+    <w:pPr>
+      <w:spacing w:after="0" w:line="240" w:lineRule="auto"/>
+    </w:pPr>
+    <w:rPr>
+      <w:rFonts w:ascii="Times New Roman" w:eastAsia="Times New Roman" w:hAnsi="Times New Roman" w:cs="Times New Roman"/>
+      <w:sz w:val="26"/>
+      <w:szCs w:val="26"/>
+    </w:rPr>
+  </w:style>
+  <w:style w:type="paragraph" w:customStyle="1" w:styleId="E95272E4F01E4B99B3BB2638E5EF3860">
+    <w:name w:val="E95272E4F01E4B99B3BB2638E5EF3860"/>
+    <w:rsid w:val="00D747F1"/>
+    <w:pPr>
+      <w:spacing w:after="0" w:line="240" w:lineRule="auto"/>
+    </w:pPr>
+    <w:rPr>
+      <w:rFonts w:ascii="Times New Roman" w:eastAsia="Times New Roman" w:hAnsi="Times New Roman" w:cs="Times New Roman"/>
+      <w:sz w:val="26"/>
+      <w:szCs w:val="26"/>
+    </w:rPr>
+  </w:style>
+  <w:style w:type="paragraph" w:customStyle="1" w:styleId="D5A9B1EE97E242B88A3B978D44BA06151">
+    <w:name w:val="D5A9B1EE97E242B88A3B978D44BA06151"/>
+    <w:rsid w:val="00D747F1"/>
+    <w:pPr>
+      <w:spacing w:after="0" w:line="240" w:lineRule="auto"/>
+    </w:pPr>
+    <w:rPr>
+      <w:rFonts w:ascii="Times New Roman" w:eastAsia="Times New Roman" w:hAnsi="Times New Roman" w:cs="Times New Roman"/>
+      <w:sz w:val="26"/>
+      <w:szCs w:val="26"/>
+    </w:rPr>
+  </w:style>
+  <w:style w:type="paragraph" w:customStyle="1" w:styleId="D106BDC5F7BF4B43ACC51760C0CF78A3">
+    <w:name w:val="D106BDC5F7BF4B43ACC51760C0CF78A3"/>
+    <w:rsid w:val="00D747F1"/>
+    <w:pPr>
+      <w:spacing w:after="0" w:line="240" w:lineRule="auto"/>
+    </w:pPr>
+    <w:rPr>
+      <w:rFonts w:ascii="Times New Roman" w:eastAsia="Times New Roman" w:hAnsi="Times New Roman" w:cs="Times New Roman"/>
+      <w:sz w:val="26"/>
+      <w:szCs w:val="26"/>
+    </w:rPr>
+  </w:style>
+  <w:style w:type="paragraph" w:customStyle="1" w:styleId="3F5CEB5FDF0E43608D9B376A3719CD351">
+    <w:name w:val="3F5CEB5FDF0E43608D9B376A3719CD351"/>
+    <w:rsid w:val="00D747F1"/>
+    <w:pPr>
+      <w:spacing w:after="0" w:line="240" w:lineRule="auto"/>
+    </w:pPr>
+    <w:rPr>
+      <w:rFonts w:ascii="Times New Roman" w:eastAsia="Times New Roman" w:hAnsi="Times New Roman" w:cs="Times New Roman"/>
+      <w:sz w:val="26"/>
+      <w:szCs w:val="26"/>
+    </w:rPr>
+  </w:style>
+  <w:style w:type="paragraph" w:customStyle="1" w:styleId="F9230926D1E94B7CA7F391DA39133C58">
+    <w:name w:val="F9230926D1E94B7CA7F391DA39133C58"/>
+    <w:rsid w:val="00D747F1"/>
+    <w:pPr>
+      <w:spacing w:after="0" w:line="240" w:lineRule="auto"/>
+    </w:pPr>
+    <w:rPr>
+      <w:rFonts w:ascii="Times New Roman" w:eastAsia="Times New Roman" w:hAnsi="Times New Roman" w:cs="Times New Roman"/>
+      <w:sz w:val="26"/>
+      <w:szCs w:val="26"/>
+    </w:rPr>
+  </w:style>
+  <w:style w:type="paragraph" w:customStyle="1" w:styleId="61973D57A947498F8151FF185F3855CA1">
+    <w:name w:val="61973D57A947498F8151FF185F3855CA1"/>
+    <w:rsid w:val="00D747F1"/>
+    <w:pPr>
+      <w:spacing w:after="0" w:line="240" w:lineRule="auto"/>
+    </w:pPr>
+    <w:rPr>
+      <w:rFonts w:ascii="Times New Roman" w:eastAsia="Times New Roman" w:hAnsi="Times New Roman" w:cs="Times New Roman"/>
+      <w:sz w:val="26"/>
+      <w:szCs w:val="26"/>
+    </w:rPr>
+  </w:style>
+  <w:style w:type="paragraph" w:customStyle="1" w:styleId="3322717EF1324735B7D82C5B33982B5E">
+    <w:name w:val="3322717EF1324735B7D82C5B33982B5E"/>
+    <w:rsid w:val="00D747F1"/>
+    <w:pPr>
+      <w:spacing w:after="0" w:line="240" w:lineRule="auto"/>
+    </w:pPr>
+    <w:rPr>
+      <w:rFonts w:ascii="Times New Roman" w:eastAsia="Times New Roman" w:hAnsi="Times New Roman" w:cs="Times New Roman"/>
+      <w:sz w:val="26"/>
+      <w:szCs w:val="26"/>
+    </w:rPr>
+  </w:style>
+  <w:style w:type="paragraph" w:customStyle="1" w:styleId="BDC576AD121940A0BA1B35E840837EFB1">
+    <w:name w:val="BDC576AD121940A0BA1B35E840837EFB1"/>
+    <w:rsid w:val="00D747F1"/>
+    <w:pPr>
+      <w:spacing w:after="0" w:line="240" w:lineRule="auto"/>
+    </w:pPr>
+    <w:rPr>
+      <w:rFonts w:ascii="Times New Roman" w:eastAsia="Times New Roman" w:hAnsi="Times New Roman" w:cs="Times New Roman"/>
+      <w:sz w:val="26"/>
+      <w:szCs w:val="26"/>
+    </w:rPr>
+  </w:style>
+  <w:style w:type="paragraph" w:customStyle="1" w:styleId="70E44FBB0C0E4AF88130C68E18ADCDB2">
+    <w:name w:val="70E44FBB0C0E4AF88130C68E18ADCDB2"/>
+    <w:rsid w:val="00D747F1"/>
+    <w:pPr>
+      <w:spacing w:after="0" w:line="240" w:lineRule="auto"/>
+    </w:pPr>
+    <w:rPr>
+      <w:rFonts w:ascii="Times New Roman" w:eastAsia="Times New Roman" w:hAnsi="Times New Roman" w:cs="Times New Roman"/>
+      <w:sz w:val="26"/>
+      <w:szCs w:val="26"/>
+    </w:rPr>
+  </w:style>
+  <w:style w:type="paragraph" w:customStyle="1" w:styleId="AEFA5312A7EE49ADB637C1F76DBC98B81">
+    <w:name w:val="AEFA5312A7EE49ADB637C1F76DBC98B81"/>
+    <w:rsid w:val="00D747F1"/>
+    <w:pPr>
+      <w:spacing w:after="0" w:line="240" w:lineRule="auto"/>
+    </w:pPr>
+    <w:rPr>
+      <w:rFonts w:ascii="Times New Roman" w:eastAsia="Times New Roman" w:hAnsi="Times New Roman" w:cs="Times New Roman"/>
+      <w:sz w:val="26"/>
+      <w:szCs w:val="26"/>
+    </w:rPr>
+  </w:style>
+  <w:style w:type="paragraph" w:customStyle="1" w:styleId="95B903DAC2B441DDB5813E3B7D95D40E">
+    <w:name w:val="95B903DAC2B441DDB5813E3B7D95D40E"/>
+    <w:rsid w:val="00D747F1"/>
+    <w:pPr>
+      <w:spacing w:after="0" w:line="240" w:lineRule="auto"/>
+    </w:pPr>
+    <w:rPr>
+      <w:rFonts w:ascii="Times New Roman" w:eastAsia="Times New Roman" w:hAnsi="Times New Roman" w:cs="Times New Roman"/>
+      <w:sz w:val="26"/>
+      <w:szCs w:val="26"/>
+    </w:rPr>
+  </w:style>
+  <w:style w:type="paragraph" w:customStyle="1" w:styleId="5CD6AA0D2C1E48A2A2CA3C65D4EA43B51">
+    <w:name w:val="5CD6AA0D2C1E48A2A2CA3C65D4EA43B51"/>
+    <w:rsid w:val="00D747F1"/>
+    <w:pPr>
+      <w:spacing w:after="0" w:line="240" w:lineRule="auto"/>
+    </w:pPr>
+    <w:rPr>
+      <w:rFonts w:ascii="Times New Roman" w:eastAsia="Times New Roman" w:hAnsi="Times New Roman" w:cs="Times New Roman"/>
+      <w:sz w:val="26"/>
+      <w:szCs w:val="26"/>
+    </w:rPr>
+  </w:style>
+  <w:style w:type="paragraph" w:customStyle="1" w:styleId="2AC7B8A6E7AB43E6AEC70F4B49D8F493">
+    <w:name w:val="2AC7B8A6E7AB43E6AEC70F4B49D8F493"/>
+    <w:rsid w:val="00D747F1"/>
+    <w:pPr>
+      <w:spacing w:after="0" w:line="240" w:lineRule="auto"/>
+    </w:pPr>
+    <w:rPr>
+      <w:rFonts w:ascii="Times New Roman" w:eastAsia="Times New Roman" w:hAnsi="Times New Roman" w:cs="Times New Roman"/>
+      <w:sz w:val="26"/>
+      <w:szCs w:val="26"/>
+    </w:rPr>
+  </w:style>
+  <w:style w:type="paragraph" w:customStyle="1" w:styleId="3E6716FAB9D44BAE85FCEBA6149473182">
+    <w:name w:val="3E6716FAB9D44BAE85FCEBA6149473182"/>
+    <w:rsid w:val="00D747F1"/>
     <w:pPr>
       <w:spacing w:after="0" w:line="240" w:lineRule="auto"/>
     </w:pPr>
@@ -8504,7 +9344,19 @@
   </w:style>
   <w:style w:type="paragraph" w:customStyle="1" w:styleId="138B18661B4645FAA2A27B10AD78837A2">
     <w:name w:val="138B18661B4645FAA2A27B10AD78837A2"/>
-    <w:rsid w:val="007C1125"/>
+    <w:rsid w:val="00D747F1"/>
+    <w:pPr>
+      <w:spacing w:after="0" w:line="240" w:lineRule="auto"/>
+    </w:pPr>
+    <w:rPr>
+      <w:rFonts w:ascii="Times New Roman" w:eastAsia="Times New Roman" w:hAnsi="Times New Roman" w:cs="Times New Roman"/>
+      <w:sz w:val="26"/>
+      <w:szCs w:val="26"/>
+    </w:rPr>
+  </w:style>
+  <w:style w:type="paragraph" w:customStyle="1" w:styleId="E838F1865C5D412CBA51C038B1265F5D2">
+    <w:name w:val="E838F1865C5D412CBA51C038B1265F5D2"/>
+    <w:rsid w:val="00D747F1"/>
     <w:pPr>
       <w:spacing w:after="0" w:line="240" w:lineRule="auto"/>
     </w:pPr>
@@ -8516,7 +9368,19 @@
   </w:style>
   <w:style w:type="paragraph" w:customStyle="1" w:styleId="B0D4309C59D44755989A21E68CFDB7E72">
     <w:name w:val="B0D4309C59D44755989A21E68CFDB7E72"/>
-    <w:rsid w:val="007C1125"/>
+    <w:rsid w:val="00D747F1"/>
+    <w:pPr>
+      <w:spacing w:after="0" w:line="240" w:lineRule="auto"/>
+    </w:pPr>
+    <w:rPr>
+      <w:rFonts w:ascii="Times New Roman" w:eastAsia="Times New Roman" w:hAnsi="Times New Roman" w:cs="Times New Roman"/>
+      <w:sz w:val="26"/>
+      <w:szCs w:val="26"/>
+    </w:rPr>
+  </w:style>
+  <w:style w:type="paragraph" w:customStyle="1" w:styleId="E95272E4F01E4B99B3BB2638E5EF38602">
+    <w:name w:val="E95272E4F01E4B99B3BB2638E5EF38602"/>
+    <w:rsid w:val="00D747F1"/>
     <w:pPr>
       <w:spacing w:after="0" w:line="240" w:lineRule="auto"/>
     </w:pPr>
@@ -8528,7 +9392,19 @@
   </w:style>
   <w:style w:type="paragraph" w:customStyle="1" w:styleId="D5A9B1EE97E242B88A3B978D44BA06152">
     <w:name w:val="D5A9B1EE97E242B88A3B978D44BA06152"/>
-    <w:rsid w:val="007C1125"/>
+    <w:rsid w:val="00D747F1"/>
+    <w:pPr>
+      <w:spacing w:after="0" w:line="240" w:lineRule="auto"/>
+    </w:pPr>
+    <w:rPr>
+      <w:rFonts w:ascii="Times New Roman" w:eastAsia="Times New Roman" w:hAnsi="Times New Roman" w:cs="Times New Roman"/>
+      <w:sz w:val="26"/>
+      <w:szCs w:val="26"/>
+    </w:rPr>
+  </w:style>
+  <w:style w:type="paragraph" w:customStyle="1" w:styleId="D106BDC5F7BF4B43ACC51760C0CF78A32">
+    <w:name w:val="D106BDC5F7BF4B43ACC51760C0CF78A32"/>
+    <w:rsid w:val="00D747F1"/>
     <w:pPr>
       <w:spacing w:after="0" w:line="240" w:lineRule="auto"/>
     </w:pPr>
@@ -8540,7 +9416,19 @@
   </w:style>
   <w:style w:type="paragraph" w:customStyle="1" w:styleId="3F5CEB5FDF0E43608D9B376A3719CD352">
     <w:name w:val="3F5CEB5FDF0E43608D9B376A3719CD352"/>
-    <w:rsid w:val="007C1125"/>
+    <w:rsid w:val="00D747F1"/>
+    <w:pPr>
+      <w:spacing w:after="0" w:line="240" w:lineRule="auto"/>
+    </w:pPr>
+    <w:rPr>
+      <w:rFonts w:ascii="Times New Roman" w:eastAsia="Times New Roman" w:hAnsi="Times New Roman" w:cs="Times New Roman"/>
+      <w:sz w:val="26"/>
+      <w:szCs w:val="26"/>
+    </w:rPr>
+  </w:style>
+  <w:style w:type="paragraph" w:customStyle="1" w:styleId="F9230926D1E94B7CA7F391DA39133C582">
+    <w:name w:val="F9230926D1E94B7CA7F391DA39133C582"/>
+    <w:rsid w:val="00D747F1"/>
     <w:pPr>
       <w:spacing w:after="0" w:line="240" w:lineRule="auto"/>
     </w:pPr>
@@ -8552,7 +9440,19 @@
   </w:style>
   <w:style w:type="paragraph" w:customStyle="1" w:styleId="61973D57A947498F8151FF185F3855CA2">
     <w:name w:val="61973D57A947498F8151FF185F3855CA2"/>
-    <w:rsid w:val="007C1125"/>
+    <w:rsid w:val="00D747F1"/>
+    <w:pPr>
+      <w:spacing w:after="0" w:line="240" w:lineRule="auto"/>
+    </w:pPr>
+    <w:rPr>
+      <w:rFonts w:ascii="Times New Roman" w:eastAsia="Times New Roman" w:hAnsi="Times New Roman" w:cs="Times New Roman"/>
+      <w:sz w:val="26"/>
+      <w:szCs w:val="26"/>
+    </w:rPr>
+  </w:style>
+  <w:style w:type="paragraph" w:customStyle="1" w:styleId="3322717EF1324735B7D82C5B33982B5E2">
+    <w:name w:val="3322717EF1324735B7D82C5B33982B5E2"/>
+    <w:rsid w:val="00D747F1"/>
     <w:pPr>
       <w:spacing w:after="0" w:line="240" w:lineRule="auto"/>
     </w:pPr>
@@ -8564,7 +9464,19 @@
   </w:style>
   <w:style w:type="paragraph" w:customStyle="1" w:styleId="BDC576AD121940A0BA1B35E840837EFB2">
     <w:name w:val="BDC576AD121940A0BA1B35E840837EFB2"/>
-    <w:rsid w:val="007C1125"/>
+    <w:rsid w:val="00D747F1"/>
+    <w:pPr>
+      <w:spacing w:after="0" w:line="240" w:lineRule="auto"/>
+    </w:pPr>
+    <w:rPr>
+      <w:rFonts w:ascii="Times New Roman" w:eastAsia="Times New Roman" w:hAnsi="Times New Roman" w:cs="Times New Roman"/>
+      <w:sz w:val="26"/>
+      <w:szCs w:val="26"/>
+    </w:rPr>
+  </w:style>
+  <w:style w:type="paragraph" w:customStyle="1" w:styleId="70E44FBB0C0E4AF88130C68E18ADCDB22">
+    <w:name w:val="70E44FBB0C0E4AF88130C68E18ADCDB22"/>
+    <w:rsid w:val="00D747F1"/>
     <w:pPr>
       <w:spacing w:after="0" w:line="240" w:lineRule="auto"/>
     </w:pPr>
@@ -8576,7 +9488,19 @@
   </w:style>
   <w:style w:type="paragraph" w:customStyle="1" w:styleId="AEFA5312A7EE49ADB637C1F76DBC98B82">
     <w:name w:val="AEFA5312A7EE49ADB637C1F76DBC98B82"/>
-    <w:rsid w:val="007C1125"/>
+    <w:rsid w:val="00D747F1"/>
+    <w:pPr>
+      <w:spacing w:after="0" w:line="240" w:lineRule="auto"/>
+    </w:pPr>
+    <w:rPr>
+      <w:rFonts w:ascii="Times New Roman" w:eastAsia="Times New Roman" w:hAnsi="Times New Roman" w:cs="Times New Roman"/>
+      <w:sz w:val="26"/>
+      <w:szCs w:val="26"/>
+    </w:rPr>
+  </w:style>
+  <w:style w:type="paragraph" w:customStyle="1" w:styleId="95B903DAC2B441DDB5813E3B7D95D40E2">
+    <w:name w:val="95B903DAC2B441DDB5813E3B7D95D40E2"/>
+    <w:rsid w:val="00D747F1"/>
     <w:pPr>
       <w:spacing w:after="0" w:line="240" w:lineRule="auto"/>
     </w:pPr>
@@ -8588,7 +9512,811 @@
   </w:style>
   <w:style w:type="paragraph" w:customStyle="1" w:styleId="5CD6AA0D2C1E48A2A2CA3C65D4EA43B52">
     <w:name w:val="5CD6AA0D2C1E48A2A2CA3C65D4EA43B52"/>
-    <w:rsid w:val="007C1125"/>
+    <w:rsid w:val="00D747F1"/>
+    <w:pPr>
+      <w:spacing w:after="0" w:line="240" w:lineRule="auto"/>
+    </w:pPr>
+    <w:rPr>
+      <w:rFonts w:ascii="Times New Roman" w:eastAsia="Times New Roman" w:hAnsi="Times New Roman" w:cs="Times New Roman"/>
+      <w:sz w:val="26"/>
+      <w:szCs w:val="26"/>
+    </w:rPr>
+  </w:style>
+  <w:style w:type="paragraph" w:customStyle="1" w:styleId="2AC7B8A6E7AB43E6AEC70F4B49D8F4932">
+    <w:name w:val="2AC7B8A6E7AB43E6AEC70F4B49D8F4932"/>
+    <w:rsid w:val="00D747F1"/>
+    <w:pPr>
+      <w:spacing w:after="0" w:line="240" w:lineRule="auto"/>
+    </w:pPr>
+    <w:rPr>
+      <w:rFonts w:ascii="Times New Roman" w:eastAsia="Times New Roman" w:hAnsi="Times New Roman" w:cs="Times New Roman"/>
+      <w:sz w:val="26"/>
+      <w:szCs w:val="26"/>
+    </w:rPr>
+  </w:style>
+  <w:style w:type="paragraph" w:customStyle="1" w:styleId="A6577AFBF65046EC849111CBF73C55981">
+    <w:name w:val="A6577AFBF65046EC849111CBF73C55981"/>
+    <w:rsid w:val="00D747F1"/>
+    <w:pPr>
+      <w:spacing w:after="0" w:line="240" w:lineRule="auto"/>
+    </w:pPr>
+    <w:rPr>
+      <w:rFonts w:ascii="Times New Roman" w:eastAsia="Times New Roman" w:hAnsi="Times New Roman" w:cs="Times New Roman"/>
+      <w:sz w:val="26"/>
+      <w:szCs w:val="26"/>
+    </w:rPr>
+  </w:style>
+  <w:style w:type="paragraph" w:customStyle="1" w:styleId="D4A3776E518440159E05F45EA14C3F8F">
+    <w:name w:val="D4A3776E518440159E05F45EA14C3F8F"/>
+    <w:rsid w:val="00D747F1"/>
+    <w:pPr>
+      <w:spacing w:after="0" w:line="240" w:lineRule="auto"/>
+    </w:pPr>
+    <w:rPr>
+      <w:rFonts w:ascii="Times New Roman" w:eastAsia="Times New Roman" w:hAnsi="Times New Roman" w:cs="Times New Roman"/>
+      <w:sz w:val="26"/>
+      <w:szCs w:val="26"/>
+    </w:rPr>
+  </w:style>
+  <w:style w:type="paragraph" w:customStyle="1" w:styleId="A118B6F5671B42F799C60A621D2952423">
+    <w:name w:val="A118B6F5671B42F799C60A621D2952423"/>
+    <w:rsid w:val="00D747F1"/>
+    <w:pPr>
+      <w:spacing w:after="0" w:line="240" w:lineRule="auto"/>
+    </w:pPr>
+    <w:rPr>
+      <w:rFonts w:ascii="Times New Roman" w:eastAsia="Times New Roman" w:hAnsi="Times New Roman" w:cs="Times New Roman"/>
+      <w:sz w:val="26"/>
+      <w:szCs w:val="26"/>
+    </w:rPr>
+  </w:style>
+  <w:style w:type="paragraph" w:customStyle="1" w:styleId="ABF444B16D6F4E599D0014C625ED7ADE3">
+    <w:name w:val="ABF444B16D6F4E599D0014C625ED7ADE3"/>
+    <w:rsid w:val="00D747F1"/>
+    <w:pPr>
+      <w:spacing w:after="0" w:line="240" w:lineRule="auto"/>
+    </w:pPr>
+    <w:rPr>
+      <w:rFonts w:ascii="Times New Roman" w:eastAsia="Times New Roman" w:hAnsi="Times New Roman" w:cs="Times New Roman"/>
+      <w:sz w:val="26"/>
+      <w:szCs w:val="26"/>
+    </w:rPr>
+  </w:style>
+  <w:style w:type="paragraph" w:customStyle="1" w:styleId="3BEAAF4279F242D58B9FE414DB8CCB333">
+    <w:name w:val="3BEAAF4279F242D58B9FE414DB8CCB333"/>
+    <w:rsid w:val="00D747F1"/>
+    <w:pPr>
+      <w:spacing w:after="0" w:line="240" w:lineRule="auto"/>
+    </w:pPr>
+    <w:rPr>
+      <w:rFonts w:ascii="Times New Roman" w:eastAsia="Times New Roman" w:hAnsi="Times New Roman" w:cs="Times New Roman"/>
+      <w:sz w:val="26"/>
+      <w:szCs w:val="26"/>
+    </w:rPr>
+  </w:style>
+  <w:style w:type="paragraph" w:customStyle="1" w:styleId="D46E784BEB454C768FE406902B193FF83">
+    <w:name w:val="D46E784BEB454C768FE406902B193FF83"/>
+    <w:rsid w:val="00D747F1"/>
+    <w:pPr>
+      <w:spacing w:after="0" w:line="240" w:lineRule="auto"/>
+    </w:pPr>
+    <w:rPr>
+      <w:rFonts w:ascii="Times New Roman" w:eastAsia="Times New Roman" w:hAnsi="Times New Roman" w:cs="Times New Roman"/>
+      <w:sz w:val="26"/>
+      <w:szCs w:val="26"/>
+    </w:rPr>
+  </w:style>
+  <w:style w:type="paragraph" w:customStyle="1" w:styleId="8EBCB195FD384DE59E2BFA5AB252F0813">
+    <w:name w:val="8EBCB195FD384DE59E2BFA5AB252F0813"/>
+    <w:rsid w:val="00D747F1"/>
+    <w:pPr>
+      <w:spacing w:after="0" w:line="240" w:lineRule="auto"/>
+    </w:pPr>
+    <w:rPr>
+      <w:rFonts w:ascii="Times New Roman" w:eastAsia="Times New Roman" w:hAnsi="Times New Roman" w:cs="Times New Roman"/>
+      <w:sz w:val="26"/>
+      <w:szCs w:val="26"/>
+    </w:rPr>
+  </w:style>
+  <w:style w:type="paragraph" w:customStyle="1" w:styleId="291E1DC16E5946C7AD7889C432950CF83">
+    <w:name w:val="291E1DC16E5946C7AD7889C432950CF83"/>
+    <w:rsid w:val="00D747F1"/>
+    <w:pPr>
+      <w:spacing w:after="0" w:line="240" w:lineRule="auto"/>
+    </w:pPr>
+    <w:rPr>
+      <w:rFonts w:ascii="Times New Roman" w:eastAsia="Times New Roman" w:hAnsi="Times New Roman" w:cs="Times New Roman"/>
+      <w:sz w:val="26"/>
+      <w:szCs w:val="26"/>
+    </w:rPr>
+  </w:style>
+  <w:style w:type="paragraph" w:customStyle="1" w:styleId="6E8306C4146C4D55AB699C6B585CE6653">
+    <w:name w:val="6E8306C4146C4D55AB699C6B585CE6653"/>
+    <w:rsid w:val="00D747F1"/>
+    <w:pPr>
+      <w:spacing w:after="0" w:line="240" w:lineRule="auto"/>
+    </w:pPr>
+    <w:rPr>
+      <w:rFonts w:ascii="Times New Roman" w:eastAsia="Times New Roman" w:hAnsi="Times New Roman" w:cs="Times New Roman"/>
+      <w:sz w:val="26"/>
+      <w:szCs w:val="26"/>
+    </w:rPr>
+  </w:style>
+  <w:style w:type="paragraph" w:customStyle="1" w:styleId="D7D8F1DE6D654CE19654496C2B5819C73">
+    <w:name w:val="D7D8F1DE6D654CE19654496C2B5819C73"/>
+    <w:rsid w:val="00D747F1"/>
+    <w:pPr>
+      <w:spacing w:after="0" w:line="240" w:lineRule="auto"/>
+    </w:pPr>
+    <w:rPr>
+      <w:rFonts w:ascii="Times New Roman" w:eastAsia="Times New Roman" w:hAnsi="Times New Roman" w:cs="Times New Roman"/>
+      <w:sz w:val="26"/>
+      <w:szCs w:val="26"/>
+    </w:rPr>
+  </w:style>
+  <w:style w:type="paragraph" w:customStyle="1" w:styleId="DA48904396CA416299ED94B7507D91A03">
+    <w:name w:val="DA48904396CA416299ED94B7507D91A03"/>
+    <w:rsid w:val="00D747F1"/>
+    <w:pPr>
+      <w:spacing w:after="0" w:line="240" w:lineRule="auto"/>
+    </w:pPr>
+    <w:rPr>
+      <w:rFonts w:ascii="Times New Roman" w:eastAsia="Times New Roman" w:hAnsi="Times New Roman" w:cs="Times New Roman"/>
+      <w:sz w:val="26"/>
+      <w:szCs w:val="26"/>
+    </w:rPr>
+  </w:style>
+  <w:style w:type="paragraph" w:customStyle="1" w:styleId="40AC278286B644B497D8E6D62B53D5483">
+    <w:name w:val="40AC278286B644B497D8E6D62B53D5483"/>
+    <w:rsid w:val="00D747F1"/>
+    <w:pPr>
+      <w:spacing w:after="0" w:line="240" w:lineRule="auto"/>
+    </w:pPr>
+    <w:rPr>
+      <w:rFonts w:ascii="Times New Roman" w:eastAsia="Times New Roman" w:hAnsi="Times New Roman" w:cs="Times New Roman"/>
+      <w:sz w:val="26"/>
+      <w:szCs w:val="26"/>
+    </w:rPr>
+  </w:style>
+  <w:style w:type="paragraph" w:customStyle="1" w:styleId="726874C63C3046C38BD77D1EB08E595B3">
+    <w:name w:val="726874C63C3046C38BD77D1EB08E595B3"/>
+    <w:rsid w:val="00D747F1"/>
+    <w:pPr>
+      <w:spacing w:after="0" w:line="240" w:lineRule="auto"/>
+    </w:pPr>
+    <w:rPr>
+      <w:rFonts w:ascii="Times New Roman" w:eastAsia="Times New Roman" w:hAnsi="Times New Roman" w:cs="Times New Roman"/>
+      <w:sz w:val="26"/>
+      <w:szCs w:val="26"/>
+    </w:rPr>
+  </w:style>
+  <w:style w:type="paragraph" w:customStyle="1" w:styleId="28B562F9E7F8496ABBAD841E201F813B3">
+    <w:name w:val="28B562F9E7F8496ABBAD841E201F813B3"/>
+    <w:rsid w:val="00D747F1"/>
+    <w:pPr>
+      <w:spacing w:after="0" w:line="240" w:lineRule="auto"/>
+    </w:pPr>
+    <w:rPr>
+      <w:rFonts w:ascii="Times New Roman" w:eastAsia="Times New Roman" w:hAnsi="Times New Roman" w:cs="Times New Roman"/>
+      <w:sz w:val="26"/>
+      <w:szCs w:val="26"/>
+    </w:rPr>
+  </w:style>
+  <w:style w:type="paragraph" w:customStyle="1" w:styleId="A4BAB93367C0439EA79E7E262D7905F83">
+    <w:name w:val="A4BAB93367C0439EA79E7E262D7905F83"/>
+    <w:rsid w:val="00D747F1"/>
+    <w:pPr>
+      <w:spacing w:after="0" w:line="240" w:lineRule="auto"/>
+    </w:pPr>
+    <w:rPr>
+      <w:rFonts w:ascii="Times New Roman" w:eastAsia="Times New Roman" w:hAnsi="Times New Roman" w:cs="Times New Roman"/>
+      <w:sz w:val="26"/>
+      <w:szCs w:val="26"/>
+    </w:rPr>
+  </w:style>
+  <w:style w:type="paragraph" w:customStyle="1" w:styleId="3E6716FAB9D44BAE85FCEBA6149473183">
+    <w:name w:val="3E6716FAB9D44BAE85FCEBA6149473183"/>
+    <w:rsid w:val="00D747F1"/>
+    <w:pPr>
+      <w:spacing w:after="0" w:line="240" w:lineRule="auto"/>
+    </w:pPr>
+    <w:rPr>
+      <w:rFonts w:ascii="Times New Roman" w:eastAsia="Times New Roman" w:hAnsi="Times New Roman" w:cs="Times New Roman"/>
+      <w:sz w:val="26"/>
+      <w:szCs w:val="26"/>
+    </w:rPr>
+  </w:style>
+  <w:style w:type="paragraph" w:customStyle="1" w:styleId="138B18661B4645FAA2A27B10AD78837A3">
+    <w:name w:val="138B18661B4645FAA2A27B10AD78837A3"/>
+    <w:rsid w:val="00D747F1"/>
+    <w:pPr>
+      <w:spacing w:after="0" w:line="240" w:lineRule="auto"/>
+    </w:pPr>
+    <w:rPr>
+      <w:rFonts w:ascii="Times New Roman" w:eastAsia="Times New Roman" w:hAnsi="Times New Roman" w:cs="Times New Roman"/>
+      <w:sz w:val="26"/>
+      <w:szCs w:val="26"/>
+    </w:rPr>
+  </w:style>
+  <w:style w:type="paragraph" w:customStyle="1" w:styleId="E838F1865C5D412CBA51C038B1265F5D3">
+    <w:name w:val="E838F1865C5D412CBA51C038B1265F5D3"/>
+    <w:rsid w:val="00D747F1"/>
+    <w:pPr>
+      <w:spacing w:after="0" w:line="240" w:lineRule="auto"/>
+    </w:pPr>
+    <w:rPr>
+      <w:rFonts w:ascii="Times New Roman" w:eastAsia="Times New Roman" w:hAnsi="Times New Roman" w:cs="Times New Roman"/>
+      <w:sz w:val="26"/>
+      <w:szCs w:val="26"/>
+    </w:rPr>
+  </w:style>
+  <w:style w:type="paragraph" w:customStyle="1" w:styleId="B0D4309C59D44755989A21E68CFDB7E73">
+    <w:name w:val="B0D4309C59D44755989A21E68CFDB7E73"/>
+    <w:rsid w:val="00D747F1"/>
+    <w:pPr>
+      <w:spacing w:after="0" w:line="240" w:lineRule="auto"/>
+    </w:pPr>
+    <w:rPr>
+      <w:rFonts w:ascii="Times New Roman" w:eastAsia="Times New Roman" w:hAnsi="Times New Roman" w:cs="Times New Roman"/>
+      <w:sz w:val="26"/>
+      <w:szCs w:val="26"/>
+    </w:rPr>
+  </w:style>
+  <w:style w:type="paragraph" w:customStyle="1" w:styleId="E95272E4F01E4B99B3BB2638E5EF38603">
+    <w:name w:val="E95272E4F01E4B99B3BB2638E5EF38603"/>
+    <w:rsid w:val="00D747F1"/>
+    <w:pPr>
+      <w:spacing w:after="0" w:line="240" w:lineRule="auto"/>
+    </w:pPr>
+    <w:rPr>
+      <w:rFonts w:ascii="Times New Roman" w:eastAsia="Times New Roman" w:hAnsi="Times New Roman" w:cs="Times New Roman"/>
+      <w:sz w:val="26"/>
+      <w:szCs w:val="26"/>
+    </w:rPr>
+  </w:style>
+  <w:style w:type="paragraph" w:customStyle="1" w:styleId="D5A9B1EE97E242B88A3B978D44BA06153">
+    <w:name w:val="D5A9B1EE97E242B88A3B978D44BA06153"/>
+    <w:rsid w:val="00D747F1"/>
+    <w:pPr>
+      <w:spacing w:after="0" w:line="240" w:lineRule="auto"/>
+    </w:pPr>
+    <w:rPr>
+      <w:rFonts w:ascii="Times New Roman" w:eastAsia="Times New Roman" w:hAnsi="Times New Roman" w:cs="Times New Roman"/>
+      <w:sz w:val="26"/>
+      <w:szCs w:val="26"/>
+    </w:rPr>
+  </w:style>
+  <w:style w:type="paragraph" w:customStyle="1" w:styleId="D106BDC5F7BF4B43ACC51760C0CF78A33">
+    <w:name w:val="D106BDC5F7BF4B43ACC51760C0CF78A33"/>
+    <w:rsid w:val="00D747F1"/>
+    <w:pPr>
+      <w:spacing w:after="0" w:line="240" w:lineRule="auto"/>
+    </w:pPr>
+    <w:rPr>
+      <w:rFonts w:ascii="Times New Roman" w:eastAsia="Times New Roman" w:hAnsi="Times New Roman" w:cs="Times New Roman"/>
+      <w:sz w:val="26"/>
+      <w:szCs w:val="26"/>
+    </w:rPr>
+  </w:style>
+  <w:style w:type="paragraph" w:customStyle="1" w:styleId="3F5CEB5FDF0E43608D9B376A3719CD353">
+    <w:name w:val="3F5CEB5FDF0E43608D9B376A3719CD353"/>
+    <w:rsid w:val="00D747F1"/>
+    <w:pPr>
+      <w:spacing w:after="0" w:line="240" w:lineRule="auto"/>
+    </w:pPr>
+    <w:rPr>
+      <w:rFonts w:ascii="Times New Roman" w:eastAsia="Times New Roman" w:hAnsi="Times New Roman" w:cs="Times New Roman"/>
+      <w:sz w:val="26"/>
+      <w:szCs w:val="26"/>
+    </w:rPr>
+  </w:style>
+  <w:style w:type="paragraph" w:customStyle="1" w:styleId="F9230926D1E94B7CA7F391DA39133C583">
+    <w:name w:val="F9230926D1E94B7CA7F391DA39133C583"/>
+    <w:rsid w:val="00D747F1"/>
+    <w:pPr>
+      <w:spacing w:after="0" w:line="240" w:lineRule="auto"/>
+    </w:pPr>
+    <w:rPr>
+      <w:rFonts w:ascii="Times New Roman" w:eastAsia="Times New Roman" w:hAnsi="Times New Roman" w:cs="Times New Roman"/>
+      <w:sz w:val="26"/>
+      <w:szCs w:val="26"/>
+    </w:rPr>
+  </w:style>
+  <w:style w:type="paragraph" w:customStyle="1" w:styleId="61973D57A947498F8151FF185F3855CA3">
+    <w:name w:val="61973D57A947498F8151FF185F3855CA3"/>
+    <w:rsid w:val="00D747F1"/>
+    <w:pPr>
+      <w:spacing w:after="0" w:line="240" w:lineRule="auto"/>
+    </w:pPr>
+    <w:rPr>
+      <w:rFonts w:ascii="Times New Roman" w:eastAsia="Times New Roman" w:hAnsi="Times New Roman" w:cs="Times New Roman"/>
+      <w:sz w:val="26"/>
+      <w:szCs w:val="26"/>
+    </w:rPr>
+  </w:style>
+  <w:style w:type="paragraph" w:customStyle="1" w:styleId="3322717EF1324735B7D82C5B33982B5E3">
+    <w:name w:val="3322717EF1324735B7D82C5B33982B5E3"/>
+    <w:rsid w:val="00D747F1"/>
+    <w:pPr>
+      <w:spacing w:after="0" w:line="240" w:lineRule="auto"/>
+    </w:pPr>
+    <w:rPr>
+      <w:rFonts w:ascii="Times New Roman" w:eastAsia="Times New Roman" w:hAnsi="Times New Roman" w:cs="Times New Roman"/>
+      <w:sz w:val="26"/>
+      <w:szCs w:val="26"/>
+    </w:rPr>
+  </w:style>
+  <w:style w:type="paragraph" w:customStyle="1" w:styleId="BDC576AD121940A0BA1B35E840837EFB3">
+    <w:name w:val="BDC576AD121940A0BA1B35E840837EFB3"/>
+    <w:rsid w:val="00D747F1"/>
+    <w:pPr>
+      <w:spacing w:after="0" w:line="240" w:lineRule="auto"/>
+    </w:pPr>
+    <w:rPr>
+      <w:rFonts w:ascii="Times New Roman" w:eastAsia="Times New Roman" w:hAnsi="Times New Roman" w:cs="Times New Roman"/>
+      <w:sz w:val="26"/>
+      <w:szCs w:val="26"/>
+    </w:rPr>
+  </w:style>
+  <w:style w:type="paragraph" w:customStyle="1" w:styleId="70E44FBB0C0E4AF88130C68E18ADCDB23">
+    <w:name w:val="70E44FBB0C0E4AF88130C68E18ADCDB23"/>
+    <w:rsid w:val="00D747F1"/>
+    <w:pPr>
+      <w:spacing w:after="0" w:line="240" w:lineRule="auto"/>
+    </w:pPr>
+    <w:rPr>
+      <w:rFonts w:ascii="Times New Roman" w:eastAsia="Times New Roman" w:hAnsi="Times New Roman" w:cs="Times New Roman"/>
+      <w:sz w:val="26"/>
+      <w:szCs w:val="26"/>
+    </w:rPr>
+  </w:style>
+  <w:style w:type="paragraph" w:customStyle="1" w:styleId="AEFA5312A7EE49ADB637C1F76DBC98B83">
+    <w:name w:val="AEFA5312A7EE49ADB637C1F76DBC98B83"/>
+    <w:rsid w:val="00D747F1"/>
+    <w:pPr>
+      <w:spacing w:after="0" w:line="240" w:lineRule="auto"/>
+    </w:pPr>
+    <w:rPr>
+      <w:rFonts w:ascii="Times New Roman" w:eastAsia="Times New Roman" w:hAnsi="Times New Roman" w:cs="Times New Roman"/>
+      <w:sz w:val="26"/>
+      <w:szCs w:val="26"/>
+    </w:rPr>
+  </w:style>
+  <w:style w:type="paragraph" w:customStyle="1" w:styleId="95B903DAC2B441DDB5813E3B7D95D40E3">
+    <w:name w:val="95B903DAC2B441DDB5813E3B7D95D40E3"/>
+    <w:rsid w:val="00D747F1"/>
+    <w:pPr>
+      <w:spacing w:after="0" w:line="240" w:lineRule="auto"/>
+    </w:pPr>
+    <w:rPr>
+      <w:rFonts w:ascii="Times New Roman" w:eastAsia="Times New Roman" w:hAnsi="Times New Roman" w:cs="Times New Roman"/>
+      <w:sz w:val="26"/>
+      <w:szCs w:val="26"/>
+    </w:rPr>
+  </w:style>
+  <w:style w:type="paragraph" w:customStyle="1" w:styleId="5CD6AA0D2C1E48A2A2CA3C65D4EA43B53">
+    <w:name w:val="5CD6AA0D2C1E48A2A2CA3C65D4EA43B53"/>
+    <w:rsid w:val="00D747F1"/>
+    <w:pPr>
+      <w:spacing w:after="0" w:line="240" w:lineRule="auto"/>
+    </w:pPr>
+    <w:rPr>
+      <w:rFonts w:ascii="Times New Roman" w:eastAsia="Times New Roman" w:hAnsi="Times New Roman" w:cs="Times New Roman"/>
+      <w:sz w:val="26"/>
+      <w:szCs w:val="26"/>
+    </w:rPr>
+  </w:style>
+  <w:style w:type="paragraph" w:customStyle="1" w:styleId="2AC7B8A6E7AB43E6AEC70F4B49D8F4933">
+    <w:name w:val="2AC7B8A6E7AB43E6AEC70F4B49D8F4933"/>
+    <w:rsid w:val="00D747F1"/>
+    <w:pPr>
+      <w:spacing w:after="0" w:line="240" w:lineRule="auto"/>
+    </w:pPr>
+    <w:rPr>
+      <w:rFonts w:ascii="Times New Roman" w:eastAsia="Times New Roman" w:hAnsi="Times New Roman" w:cs="Times New Roman"/>
+      <w:sz w:val="26"/>
+      <w:szCs w:val="26"/>
+    </w:rPr>
+  </w:style>
+  <w:style w:type="paragraph" w:customStyle="1" w:styleId="A6577AFBF65046EC849111CBF73C55982">
+    <w:name w:val="A6577AFBF65046EC849111CBF73C55982"/>
+    <w:rsid w:val="00D747F1"/>
+    <w:pPr>
+      <w:spacing w:after="0" w:line="240" w:lineRule="auto"/>
+    </w:pPr>
+    <w:rPr>
+      <w:rFonts w:ascii="Times New Roman" w:eastAsia="Times New Roman" w:hAnsi="Times New Roman" w:cs="Times New Roman"/>
+      <w:sz w:val="26"/>
+      <w:szCs w:val="26"/>
+    </w:rPr>
+  </w:style>
+  <w:style w:type="paragraph" w:customStyle="1" w:styleId="D4A3776E518440159E05F45EA14C3F8F1">
+    <w:name w:val="D4A3776E518440159E05F45EA14C3F8F1"/>
+    <w:rsid w:val="00D747F1"/>
+    <w:pPr>
+      <w:spacing w:after="0" w:line="240" w:lineRule="auto"/>
+    </w:pPr>
+    <w:rPr>
+      <w:rFonts w:ascii="Times New Roman" w:eastAsia="Times New Roman" w:hAnsi="Times New Roman" w:cs="Times New Roman"/>
+      <w:sz w:val="26"/>
+      <w:szCs w:val="26"/>
+    </w:rPr>
+  </w:style>
+  <w:style w:type="paragraph" w:customStyle="1" w:styleId="A118B6F5671B42F799C60A621D2952424">
+    <w:name w:val="A118B6F5671B42F799C60A621D2952424"/>
+    <w:rsid w:val="00D747F1"/>
+    <w:pPr>
+      <w:spacing w:after="0" w:line="240" w:lineRule="auto"/>
+    </w:pPr>
+    <w:rPr>
+      <w:rFonts w:ascii="Times New Roman" w:eastAsia="Times New Roman" w:hAnsi="Times New Roman" w:cs="Times New Roman"/>
+      <w:sz w:val="26"/>
+      <w:szCs w:val="26"/>
+    </w:rPr>
+  </w:style>
+  <w:style w:type="paragraph" w:customStyle="1" w:styleId="ABF444B16D6F4E599D0014C625ED7ADE4">
+    <w:name w:val="ABF444B16D6F4E599D0014C625ED7ADE4"/>
+    <w:rsid w:val="00D747F1"/>
+    <w:pPr>
+      <w:spacing w:after="0" w:line="240" w:lineRule="auto"/>
+    </w:pPr>
+    <w:rPr>
+      <w:rFonts w:ascii="Times New Roman" w:eastAsia="Times New Roman" w:hAnsi="Times New Roman" w:cs="Times New Roman"/>
+      <w:sz w:val="26"/>
+      <w:szCs w:val="26"/>
+    </w:rPr>
+  </w:style>
+  <w:style w:type="paragraph" w:customStyle="1" w:styleId="3BEAAF4279F242D58B9FE414DB8CCB334">
+    <w:name w:val="3BEAAF4279F242D58B9FE414DB8CCB334"/>
+    <w:rsid w:val="00D747F1"/>
+    <w:pPr>
+      <w:spacing w:after="0" w:line="240" w:lineRule="auto"/>
+    </w:pPr>
+    <w:rPr>
+      <w:rFonts w:ascii="Times New Roman" w:eastAsia="Times New Roman" w:hAnsi="Times New Roman" w:cs="Times New Roman"/>
+      <w:sz w:val="26"/>
+      <w:szCs w:val="26"/>
+    </w:rPr>
+  </w:style>
+  <w:style w:type="paragraph" w:customStyle="1" w:styleId="D46E784BEB454C768FE406902B193FF84">
+    <w:name w:val="D46E784BEB454C768FE406902B193FF84"/>
+    <w:rsid w:val="00D747F1"/>
+    <w:pPr>
+      <w:spacing w:after="0" w:line="240" w:lineRule="auto"/>
+    </w:pPr>
+    <w:rPr>
+      <w:rFonts w:ascii="Times New Roman" w:eastAsia="Times New Roman" w:hAnsi="Times New Roman" w:cs="Times New Roman"/>
+      <w:sz w:val="26"/>
+      <w:szCs w:val="26"/>
+    </w:rPr>
+  </w:style>
+  <w:style w:type="paragraph" w:customStyle="1" w:styleId="8EBCB195FD384DE59E2BFA5AB252F0814">
+    <w:name w:val="8EBCB195FD384DE59E2BFA5AB252F0814"/>
+    <w:rsid w:val="00D747F1"/>
+    <w:pPr>
+      <w:spacing w:after="0" w:line="240" w:lineRule="auto"/>
+    </w:pPr>
+    <w:rPr>
+      <w:rFonts w:ascii="Times New Roman" w:eastAsia="Times New Roman" w:hAnsi="Times New Roman" w:cs="Times New Roman"/>
+      <w:sz w:val="26"/>
+      <w:szCs w:val="26"/>
+    </w:rPr>
+  </w:style>
+  <w:style w:type="paragraph" w:customStyle="1" w:styleId="291E1DC16E5946C7AD7889C432950CF84">
+    <w:name w:val="291E1DC16E5946C7AD7889C432950CF84"/>
+    <w:rsid w:val="00D747F1"/>
+    <w:pPr>
+      <w:spacing w:after="0" w:line="240" w:lineRule="auto"/>
+    </w:pPr>
+    <w:rPr>
+      <w:rFonts w:ascii="Times New Roman" w:eastAsia="Times New Roman" w:hAnsi="Times New Roman" w:cs="Times New Roman"/>
+      <w:sz w:val="26"/>
+      <w:szCs w:val="26"/>
+    </w:rPr>
+  </w:style>
+  <w:style w:type="paragraph" w:customStyle="1" w:styleId="6E8306C4146C4D55AB699C6B585CE6654">
+    <w:name w:val="6E8306C4146C4D55AB699C6B585CE6654"/>
+    <w:rsid w:val="00D747F1"/>
+    <w:pPr>
+      <w:spacing w:after="0" w:line="240" w:lineRule="auto"/>
+    </w:pPr>
+    <w:rPr>
+      <w:rFonts w:ascii="Times New Roman" w:eastAsia="Times New Roman" w:hAnsi="Times New Roman" w:cs="Times New Roman"/>
+      <w:sz w:val="26"/>
+      <w:szCs w:val="26"/>
+    </w:rPr>
+  </w:style>
+  <w:style w:type="paragraph" w:customStyle="1" w:styleId="D7D8F1DE6D654CE19654496C2B5819C74">
+    <w:name w:val="D7D8F1DE6D654CE19654496C2B5819C74"/>
+    <w:rsid w:val="00D747F1"/>
+    <w:pPr>
+      <w:spacing w:after="0" w:line="240" w:lineRule="auto"/>
+    </w:pPr>
+    <w:rPr>
+      <w:rFonts w:ascii="Times New Roman" w:eastAsia="Times New Roman" w:hAnsi="Times New Roman" w:cs="Times New Roman"/>
+      <w:sz w:val="26"/>
+      <w:szCs w:val="26"/>
+    </w:rPr>
+  </w:style>
+  <w:style w:type="paragraph" w:customStyle="1" w:styleId="DA48904396CA416299ED94B7507D91A04">
+    <w:name w:val="DA48904396CA416299ED94B7507D91A04"/>
+    <w:rsid w:val="00D747F1"/>
+    <w:pPr>
+      <w:spacing w:after="0" w:line="240" w:lineRule="auto"/>
+    </w:pPr>
+    <w:rPr>
+      <w:rFonts w:ascii="Times New Roman" w:eastAsia="Times New Roman" w:hAnsi="Times New Roman" w:cs="Times New Roman"/>
+      <w:sz w:val="26"/>
+      <w:szCs w:val="26"/>
+    </w:rPr>
+  </w:style>
+  <w:style w:type="paragraph" w:customStyle="1" w:styleId="40AC278286B644B497D8E6D62B53D5484">
+    <w:name w:val="40AC278286B644B497D8E6D62B53D5484"/>
+    <w:rsid w:val="00D747F1"/>
+    <w:pPr>
+      <w:spacing w:after="0" w:line="240" w:lineRule="auto"/>
+    </w:pPr>
+    <w:rPr>
+      <w:rFonts w:ascii="Times New Roman" w:eastAsia="Times New Roman" w:hAnsi="Times New Roman" w:cs="Times New Roman"/>
+      <w:sz w:val="26"/>
+      <w:szCs w:val="26"/>
+    </w:rPr>
+  </w:style>
+  <w:style w:type="paragraph" w:customStyle="1" w:styleId="726874C63C3046C38BD77D1EB08E595B4">
+    <w:name w:val="726874C63C3046C38BD77D1EB08E595B4"/>
+    <w:rsid w:val="00D747F1"/>
+    <w:pPr>
+      <w:spacing w:after="0" w:line="240" w:lineRule="auto"/>
+    </w:pPr>
+    <w:rPr>
+      <w:rFonts w:ascii="Times New Roman" w:eastAsia="Times New Roman" w:hAnsi="Times New Roman" w:cs="Times New Roman"/>
+      <w:sz w:val="26"/>
+      <w:szCs w:val="26"/>
+    </w:rPr>
+  </w:style>
+  <w:style w:type="paragraph" w:customStyle="1" w:styleId="28B562F9E7F8496ABBAD841E201F813B4">
+    <w:name w:val="28B562F9E7F8496ABBAD841E201F813B4"/>
+    <w:rsid w:val="00D747F1"/>
+    <w:pPr>
+      <w:spacing w:after="0" w:line="240" w:lineRule="auto"/>
+    </w:pPr>
+    <w:rPr>
+      <w:rFonts w:ascii="Times New Roman" w:eastAsia="Times New Roman" w:hAnsi="Times New Roman" w:cs="Times New Roman"/>
+      <w:sz w:val="26"/>
+      <w:szCs w:val="26"/>
+    </w:rPr>
+  </w:style>
+  <w:style w:type="paragraph" w:customStyle="1" w:styleId="A4BAB93367C0439EA79E7E262D7905F84">
+    <w:name w:val="A4BAB93367C0439EA79E7E262D7905F84"/>
+    <w:rsid w:val="00D747F1"/>
+    <w:pPr>
+      <w:spacing w:after="0" w:line="240" w:lineRule="auto"/>
+    </w:pPr>
+    <w:rPr>
+      <w:rFonts w:ascii="Times New Roman" w:eastAsia="Times New Roman" w:hAnsi="Times New Roman" w:cs="Times New Roman"/>
+      <w:sz w:val="26"/>
+      <w:szCs w:val="26"/>
+    </w:rPr>
+  </w:style>
+  <w:style w:type="paragraph" w:customStyle="1" w:styleId="3E6716FAB9D44BAE85FCEBA6149473184">
+    <w:name w:val="3E6716FAB9D44BAE85FCEBA6149473184"/>
+    <w:rsid w:val="00D747F1"/>
+    <w:pPr>
+      <w:spacing w:after="0" w:line="240" w:lineRule="auto"/>
+    </w:pPr>
+    <w:rPr>
+      <w:rFonts w:ascii="Times New Roman" w:eastAsia="Times New Roman" w:hAnsi="Times New Roman" w:cs="Times New Roman"/>
+      <w:sz w:val="26"/>
+      <w:szCs w:val="26"/>
+    </w:rPr>
+  </w:style>
+  <w:style w:type="paragraph" w:customStyle="1" w:styleId="138B18661B4645FAA2A27B10AD78837A4">
+    <w:name w:val="138B18661B4645FAA2A27B10AD78837A4"/>
+    <w:rsid w:val="00D747F1"/>
+    <w:pPr>
+      <w:spacing w:after="0" w:line="240" w:lineRule="auto"/>
+    </w:pPr>
+    <w:rPr>
+      <w:rFonts w:ascii="Times New Roman" w:eastAsia="Times New Roman" w:hAnsi="Times New Roman" w:cs="Times New Roman"/>
+      <w:sz w:val="26"/>
+      <w:szCs w:val="26"/>
+    </w:rPr>
+  </w:style>
+  <w:style w:type="paragraph" w:customStyle="1" w:styleId="E838F1865C5D412CBA51C038B1265F5D4">
+    <w:name w:val="E838F1865C5D412CBA51C038B1265F5D4"/>
+    <w:rsid w:val="00D747F1"/>
+    <w:pPr>
+      <w:spacing w:after="0" w:line="240" w:lineRule="auto"/>
+    </w:pPr>
+    <w:rPr>
+      <w:rFonts w:ascii="Times New Roman" w:eastAsia="Times New Roman" w:hAnsi="Times New Roman" w:cs="Times New Roman"/>
+      <w:sz w:val="26"/>
+      <w:szCs w:val="26"/>
+    </w:rPr>
+  </w:style>
+  <w:style w:type="paragraph" w:customStyle="1" w:styleId="B0D4309C59D44755989A21E68CFDB7E74">
+    <w:name w:val="B0D4309C59D44755989A21E68CFDB7E74"/>
+    <w:rsid w:val="00D747F1"/>
+    <w:pPr>
+      <w:spacing w:after="0" w:line="240" w:lineRule="auto"/>
+    </w:pPr>
+    <w:rPr>
+      <w:rFonts w:ascii="Times New Roman" w:eastAsia="Times New Roman" w:hAnsi="Times New Roman" w:cs="Times New Roman"/>
+      <w:sz w:val="26"/>
+      <w:szCs w:val="26"/>
+    </w:rPr>
+  </w:style>
+  <w:style w:type="paragraph" w:customStyle="1" w:styleId="E95272E4F01E4B99B3BB2638E5EF38604">
+    <w:name w:val="E95272E4F01E4B99B3BB2638E5EF38604"/>
+    <w:rsid w:val="00D747F1"/>
+    <w:pPr>
+      <w:spacing w:after="0" w:line="240" w:lineRule="auto"/>
+    </w:pPr>
+    <w:rPr>
+      <w:rFonts w:ascii="Times New Roman" w:eastAsia="Times New Roman" w:hAnsi="Times New Roman" w:cs="Times New Roman"/>
+      <w:sz w:val="26"/>
+      <w:szCs w:val="26"/>
+    </w:rPr>
+  </w:style>
+  <w:style w:type="paragraph" w:customStyle="1" w:styleId="D5A9B1EE97E242B88A3B978D44BA06154">
+    <w:name w:val="D5A9B1EE97E242B88A3B978D44BA06154"/>
+    <w:rsid w:val="00D747F1"/>
+    <w:pPr>
+      <w:spacing w:after="0" w:line="240" w:lineRule="auto"/>
+    </w:pPr>
+    <w:rPr>
+      <w:rFonts w:ascii="Times New Roman" w:eastAsia="Times New Roman" w:hAnsi="Times New Roman" w:cs="Times New Roman"/>
+      <w:sz w:val="26"/>
+      <w:szCs w:val="26"/>
+    </w:rPr>
+  </w:style>
+  <w:style w:type="paragraph" w:customStyle="1" w:styleId="D106BDC5F7BF4B43ACC51760C0CF78A34">
+    <w:name w:val="D106BDC5F7BF4B43ACC51760C0CF78A34"/>
+    <w:rsid w:val="00D747F1"/>
+    <w:pPr>
+      <w:spacing w:after="0" w:line="240" w:lineRule="auto"/>
+    </w:pPr>
+    <w:rPr>
+      <w:rFonts w:ascii="Times New Roman" w:eastAsia="Times New Roman" w:hAnsi="Times New Roman" w:cs="Times New Roman"/>
+      <w:sz w:val="26"/>
+      <w:szCs w:val="26"/>
+    </w:rPr>
+  </w:style>
+  <w:style w:type="paragraph" w:customStyle="1" w:styleId="3F5CEB5FDF0E43608D9B376A3719CD354">
+    <w:name w:val="3F5CEB5FDF0E43608D9B376A3719CD354"/>
+    <w:rsid w:val="00D747F1"/>
+    <w:pPr>
+      <w:spacing w:after="0" w:line="240" w:lineRule="auto"/>
+    </w:pPr>
+    <w:rPr>
+      <w:rFonts w:ascii="Times New Roman" w:eastAsia="Times New Roman" w:hAnsi="Times New Roman" w:cs="Times New Roman"/>
+      <w:sz w:val="26"/>
+      <w:szCs w:val="26"/>
+    </w:rPr>
+  </w:style>
+  <w:style w:type="paragraph" w:customStyle="1" w:styleId="F9230926D1E94B7CA7F391DA39133C584">
+    <w:name w:val="F9230926D1E94B7CA7F391DA39133C584"/>
+    <w:rsid w:val="00D747F1"/>
+    <w:pPr>
+      <w:spacing w:after="0" w:line="240" w:lineRule="auto"/>
+    </w:pPr>
+    <w:rPr>
+      <w:rFonts w:ascii="Times New Roman" w:eastAsia="Times New Roman" w:hAnsi="Times New Roman" w:cs="Times New Roman"/>
+      <w:sz w:val="26"/>
+      <w:szCs w:val="26"/>
+    </w:rPr>
+  </w:style>
+  <w:style w:type="paragraph" w:customStyle="1" w:styleId="61973D57A947498F8151FF185F3855CA4">
+    <w:name w:val="61973D57A947498F8151FF185F3855CA4"/>
+    <w:rsid w:val="00D747F1"/>
+    <w:pPr>
+      <w:spacing w:after="0" w:line="240" w:lineRule="auto"/>
+    </w:pPr>
+    <w:rPr>
+      <w:rFonts w:ascii="Times New Roman" w:eastAsia="Times New Roman" w:hAnsi="Times New Roman" w:cs="Times New Roman"/>
+      <w:sz w:val="26"/>
+      <w:szCs w:val="26"/>
+    </w:rPr>
+  </w:style>
+  <w:style w:type="paragraph" w:customStyle="1" w:styleId="3322717EF1324735B7D82C5B33982B5E4">
+    <w:name w:val="3322717EF1324735B7D82C5B33982B5E4"/>
+    <w:rsid w:val="00D747F1"/>
+    <w:pPr>
+      <w:spacing w:after="0" w:line="240" w:lineRule="auto"/>
+    </w:pPr>
+    <w:rPr>
+      <w:rFonts w:ascii="Times New Roman" w:eastAsia="Times New Roman" w:hAnsi="Times New Roman" w:cs="Times New Roman"/>
+      <w:sz w:val="26"/>
+      <w:szCs w:val="26"/>
+    </w:rPr>
+  </w:style>
+  <w:style w:type="paragraph" w:customStyle="1" w:styleId="BDC576AD121940A0BA1B35E840837EFB4">
+    <w:name w:val="BDC576AD121940A0BA1B35E840837EFB4"/>
+    <w:rsid w:val="00D747F1"/>
+    <w:pPr>
+      <w:spacing w:after="0" w:line="240" w:lineRule="auto"/>
+    </w:pPr>
+    <w:rPr>
+      <w:rFonts w:ascii="Times New Roman" w:eastAsia="Times New Roman" w:hAnsi="Times New Roman" w:cs="Times New Roman"/>
+      <w:sz w:val="26"/>
+      <w:szCs w:val="26"/>
+    </w:rPr>
+  </w:style>
+  <w:style w:type="paragraph" w:customStyle="1" w:styleId="70E44FBB0C0E4AF88130C68E18ADCDB24">
+    <w:name w:val="70E44FBB0C0E4AF88130C68E18ADCDB24"/>
+    <w:rsid w:val="00D747F1"/>
+    <w:pPr>
+      <w:spacing w:after="0" w:line="240" w:lineRule="auto"/>
+    </w:pPr>
+    <w:rPr>
+      <w:rFonts w:ascii="Times New Roman" w:eastAsia="Times New Roman" w:hAnsi="Times New Roman" w:cs="Times New Roman"/>
+      <w:sz w:val="26"/>
+      <w:szCs w:val="26"/>
+    </w:rPr>
+  </w:style>
+  <w:style w:type="paragraph" w:customStyle="1" w:styleId="AEFA5312A7EE49ADB637C1F76DBC98B84">
+    <w:name w:val="AEFA5312A7EE49ADB637C1F76DBC98B84"/>
+    <w:rsid w:val="00D747F1"/>
+    <w:pPr>
+      <w:spacing w:after="0" w:line="240" w:lineRule="auto"/>
+    </w:pPr>
+    <w:rPr>
+      <w:rFonts w:ascii="Times New Roman" w:eastAsia="Times New Roman" w:hAnsi="Times New Roman" w:cs="Times New Roman"/>
+      <w:sz w:val="26"/>
+      <w:szCs w:val="26"/>
+    </w:rPr>
+  </w:style>
+  <w:style w:type="paragraph" w:customStyle="1" w:styleId="95B903DAC2B441DDB5813E3B7D95D40E4">
+    <w:name w:val="95B903DAC2B441DDB5813E3B7D95D40E4"/>
+    <w:rsid w:val="00D747F1"/>
+    <w:pPr>
+      <w:spacing w:after="0" w:line="240" w:lineRule="auto"/>
+    </w:pPr>
+    <w:rPr>
+      <w:rFonts w:ascii="Times New Roman" w:eastAsia="Times New Roman" w:hAnsi="Times New Roman" w:cs="Times New Roman"/>
+      <w:sz w:val="26"/>
+      <w:szCs w:val="26"/>
+    </w:rPr>
+  </w:style>
+  <w:style w:type="paragraph" w:customStyle="1" w:styleId="5CD6AA0D2C1E48A2A2CA3C65D4EA43B54">
+    <w:name w:val="5CD6AA0D2C1E48A2A2CA3C65D4EA43B54"/>
+    <w:rsid w:val="00D747F1"/>
+    <w:pPr>
+      <w:spacing w:after="0" w:line="240" w:lineRule="auto"/>
+    </w:pPr>
+    <w:rPr>
+      <w:rFonts w:ascii="Times New Roman" w:eastAsia="Times New Roman" w:hAnsi="Times New Roman" w:cs="Times New Roman"/>
+      <w:sz w:val="26"/>
+      <w:szCs w:val="26"/>
+    </w:rPr>
+  </w:style>
+  <w:style w:type="paragraph" w:customStyle="1" w:styleId="2AC7B8A6E7AB43E6AEC70F4B49D8F4934">
+    <w:name w:val="2AC7B8A6E7AB43E6AEC70F4B49D8F4934"/>
+    <w:rsid w:val="00D747F1"/>
+    <w:pPr>
+      <w:spacing w:after="0" w:line="240" w:lineRule="auto"/>
+    </w:pPr>
+    <w:rPr>
+      <w:rFonts w:ascii="Times New Roman" w:eastAsia="Times New Roman" w:hAnsi="Times New Roman" w:cs="Times New Roman"/>
+      <w:sz w:val="26"/>
+      <w:szCs w:val="26"/>
+    </w:rPr>
+  </w:style>
+  <w:style w:type="paragraph" w:customStyle="1" w:styleId="A6577AFBF65046EC849111CBF73C55983">
+    <w:name w:val="A6577AFBF65046EC849111CBF73C55983"/>
+    <w:rsid w:val="00D747F1"/>
+    <w:pPr>
+      <w:spacing w:after="0" w:line="240" w:lineRule="auto"/>
+    </w:pPr>
+    <w:rPr>
+      <w:rFonts w:ascii="Times New Roman" w:eastAsia="Times New Roman" w:hAnsi="Times New Roman" w:cs="Times New Roman"/>
+      <w:sz w:val="26"/>
+      <w:szCs w:val="26"/>
+    </w:rPr>
+  </w:style>
+  <w:style w:type="paragraph" w:customStyle="1" w:styleId="D4A3776E518440159E05F45EA14C3F8F2">
+    <w:name w:val="D4A3776E518440159E05F45EA14C3F8F2"/>
+    <w:rsid w:val="00D747F1"/>
     <w:pPr>
       <w:spacing w:after="0" w:line="240" w:lineRule="auto"/>
     </w:pPr>

</xml_diff>